<commit_message>
Correzione finale documentazione, matrice di tracciabilità, manuali
</commit_message>
<xml_diff>
--- a/Documentazione/6 - MANUALI/Manuale di installazione.docx
+++ b/Documentazione/6 - MANUALI/Manuale di installazione.docx
@@ -457,8 +457,6 @@
       </w:sdtPr>
       <w:sdtEndPr/>
       <w:sdtContent>
-        <w:bookmarkStart w:id="1" w:name="_GoBack" w:displacedByCustomXml="prev"/>
-        <w:bookmarkEnd w:id="1" w:displacedByCustomXml="prev"/>
         <w:p>
           <w:pPr>
             <w:pStyle w:val="Logo"/>
@@ -789,16 +787,6 @@
               <w:lang w:val="it-IT"/>
             </w:rPr>
           </w:pPr>
-        </w:p>
-        <w:p>
-          <w:pPr>
-            <w:pStyle w:val="Logo"/>
-            <w:spacing w:before="0" w:after="61" w:line="240" w:lineRule="auto"/>
-            <w:jc w:val="both"/>
-            <w:rPr>
-              <w:lang w:val="it-IT"/>
-            </w:rPr>
-          </w:pPr>
           <w:proofErr w:type="spellStart"/>
           <w:r>
             <w:rPr>
@@ -809,6 +797,7 @@
               <w:u w:val="single"/>
               <w:lang w:val="it-IT"/>
             </w:rPr>
+            <w:lastRenderedPageBreak/>
             <w:t>Revision</w:t>
           </w:r>
           <w:proofErr w:type="spellEnd"/>
@@ -1497,7 +1486,7 @@
             <w:spacing w:after="61" w:line="240" w:lineRule="auto"/>
             <w:jc w:val="both"/>
             <w:rPr>
-              <w:color w:val="1F4E79"/>
+              <w:noProof/>
             </w:rPr>
           </w:pPr>
           <w:r>
@@ -1510,23 +1499,6 @@
             </w:rPr>
             <w:t>Sommario</w:t>
           </w:r>
-        </w:p>
-        <w:p>
-          <w:pPr>
-            <w:pStyle w:val="Sommario1"/>
-            <w:numPr>
-              <w:ilvl w:val="0"/>
-              <w:numId w:val="0"/>
-            </w:numPr>
-            <w:tabs>
-              <w:tab w:val="right" w:leader="dot" w:pos="9061"/>
-            </w:tabs>
-            <w:spacing w:after="61"/>
-            <w:jc w:val="both"/>
-            <w:rPr>
-              <w:noProof/>
-            </w:rPr>
-          </w:pPr>
           <w:r>
             <w:rPr>
               <w:color w:val="auto"/>
@@ -1536,6 +1508,8 @@
           <w:r>
             <w:rPr>
               <w:color w:val="auto"/>
+              <w:sz w:val="26"/>
+              <w:szCs w:val="26"/>
             </w:rPr>
             <w:fldChar w:fldCharType="begin"/>
           </w:r>
@@ -1548,6 +1522,8 @@
           <w:r>
             <w:rPr>
               <w:color w:val="auto"/>
+              <w:sz w:val="26"/>
+              <w:szCs w:val="26"/>
             </w:rPr>
             <w:fldChar w:fldCharType="separate"/>
           </w:r>
@@ -1558,6 +1534,7 @@
             <w:tabs>
               <w:tab w:val="right" w:leader="dot" w:pos="9061"/>
             </w:tabs>
+            <w:spacing w:after="61"/>
             <w:rPr>
               <w:b w:val="0"/>
               <w:bCs w:val="0"/>
@@ -1633,6 +1610,7 @@
             <w:tabs>
               <w:tab w:val="right" w:leader="dot" w:pos="9061"/>
             </w:tabs>
+            <w:spacing w:after="61"/>
             <w:rPr>
               <w:b w:val="0"/>
               <w:bCs w:val="0"/>
@@ -1708,6 +1686,7 @@
             <w:tabs>
               <w:tab w:val="right" w:leader="dot" w:pos="9061"/>
             </w:tabs>
+            <w:spacing w:after="61"/>
             <w:rPr>
               <w:b w:val="0"/>
               <w:bCs w:val="0"/>
@@ -1783,6 +1762,7 @@
             <w:tabs>
               <w:tab w:val="right" w:leader="dot" w:pos="9061"/>
             </w:tabs>
+            <w:spacing w:after="61"/>
             <w:rPr>
               <w:b w:val="0"/>
               <w:bCs w:val="0"/>
@@ -1855,6 +1835,7 @@
         <w:p>
           <w:pPr>
             <w:pStyle w:val="Sommario2"/>
+            <w:spacing w:after="61"/>
             <w:rPr>
               <w:noProof/>
               <w:color w:val="auto"/>
@@ -1925,6 +1906,7 @@
             <w:tabs>
               <w:tab w:val="right" w:leader="dot" w:pos="9061"/>
             </w:tabs>
+            <w:spacing w:after="61"/>
             <w:rPr>
               <w:b w:val="0"/>
               <w:bCs w:val="0"/>
@@ -2000,6 +1982,7 @@
             <w:tabs>
               <w:tab w:val="right" w:leader="dot" w:pos="9061"/>
             </w:tabs>
+            <w:spacing w:after="61"/>
             <w:rPr>
               <w:b w:val="0"/>
               <w:bCs w:val="0"/>
@@ -2072,6 +2055,7 @@
         <w:p>
           <w:pPr>
             <w:pStyle w:val="Sommario2"/>
+            <w:spacing w:after="61"/>
             <w:rPr>
               <w:noProof/>
               <w:color w:val="auto"/>
@@ -2156,6 +2140,7 @@
         <w:p>
           <w:pPr>
             <w:pStyle w:val="Sommario2"/>
+            <w:spacing w:after="61"/>
             <w:rPr>
               <w:noProof/>
               <w:color w:val="auto"/>
@@ -2224,6 +2209,7 @@
         <w:p>
           <w:pPr>
             <w:pStyle w:val="Sommario2"/>
+            <w:spacing w:after="61"/>
             <w:rPr>
               <w:noProof/>
               <w:color w:val="auto"/>
@@ -2418,8 +2404,8 @@
           <w:lang w:val="it-IT"/>
         </w:rPr>
       </w:pPr>
-      <w:bookmarkStart w:id="2" w:name="_Toc26433059"/>
-      <w:bookmarkStart w:id="3" w:name="_Toc29980942"/>
+      <w:bookmarkStart w:id="1" w:name="_Toc26433059"/>
+      <w:bookmarkStart w:id="2" w:name="_Toc29980942"/>
       <w:r>
         <w:rPr>
           <w:color w:val="1F4E79"/>
@@ -2431,7 +2417,6 @@
       <w:r>
         <w:rPr>
           <w:color w:val="1F4E79"/>
-          <w:u w:val="single"/>
           <w:lang w:val="it-IT"/>
         </w:rPr>
         <w:t>Int</w:t>
@@ -2439,189 +2424,63 @@
       <w:r>
         <w:rPr>
           <w:color w:val="1F4E79"/>
-          <w:u w:val="single"/>
-          <w:lang w:val="it-IT"/>
-        </w:rPr>
-        <w:t>ro</w:t>
+          <w:lang w:val="it-IT"/>
+        </w:rPr>
+        <w:t>roduzione</w:t>
+      </w:r>
+      <w:bookmarkEnd w:id="1"/>
+      <w:bookmarkEnd w:id="2"/>
+    </w:p>
+    <w:p>
+      <w:pPr>
+        <w:pStyle w:val="Nessunaspaziatura"/>
+        <w:spacing w:after="61"/>
+        <w:jc w:val="both"/>
+        <w:rPr>
+          <w:rFonts w:ascii="Garamond" w:hAnsi="Garamond"/>
+          <w:color w:val="auto"/>
+          <w:sz w:val="24"/>
+          <w:szCs w:val="24"/>
+          <w:lang w:val="it-IT"/>
+        </w:rPr>
+      </w:pPr>
+      <w:r>
+        <w:rPr>
+          <w:rFonts w:ascii="Garamond" w:hAnsi="Garamond"/>
+          <w:color w:val="auto"/>
+          <w:sz w:val="24"/>
+          <w:szCs w:val="24"/>
+          <w:lang w:val="it-IT"/>
+        </w:rPr>
+        <w:t xml:space="preserve">Lo scopo del documento è quello di </w:t>
       </w:r>
       <w:r>
         <w:rPr>
-          <w:color w:val="1F4E79"/>
-          <w:u w:val="single"/>
-          <w:lang w:val="it-IT"/>
-        </w:rPr>
-        <w:t>duzione</w:t>
-      </w:r>
-      <w:bookmarkEnd w:id="2"/>
-      <w:bookmarkEnd w:id="3"/>
-    </w:p>
-    <w:p>
-      <w:pPr>
-        <w:pStyle w:val="Nessunaspaziatura"/>
-        <w:rPr>
-          <w:rFonts w:ascii="Garamond" w:hAnsi="Garamond"/>
+          <w:color w:val="auto"/>
           <w:sz w:val="24"/>
           <w:szCs w:val="24"/>
-        </w:rPr>
-      </w:pPr>
+          <w:lang w:val="it-IT"/>
+        </w:rPr>
+        <w:t xml:space="preserve">fornire le istruzioni per l’avvio </w:t>
+      </w:r>
       <w:r>
         <w:rPr>
           <w:rFonts w:ascii="Garamond" w:hAnsi="Garamond"/>
+          <w:color w:val="auto"/>
           <w:sz w:val="24"/>
           <w:szCs w:val="24"/>
-        </w:rPr>
-        <w:t xml:space="preserve">Lo </w:t>
+          <w:lang w:val="it-IT"/>
+        </w:rPr>
+        <w:t>dell’applicazione web “</w:t>
       </w:r>
       <w:proofErr w:type="spellStart"/>
       <w:r>
         <w:rPr>
           <w:rFonts w:ascii="Garamond" w:hAnsi="Garamond"/>
+          <w:color w:val="auto"/>
           <w:sz w:val="24"/>
           <w:szCs w:val="24"/>
-        </w:rPr>
-        <w:t>scopo</w:t>
-      </w:r>
-      <w:proofErr w:type="spellEnd"/>
-      <w:r>
-        <w:rPr>
-          <w:rFonts w:ascii="Garamond" w:hAnsi="Garamond"/>
-          <w:sz w:val="24"/>
-          <w:szCs w:val="24"/>
-        </w:rPr>
-        <w:t xml:space="preserve"> del </w:t>
-      </w:r>
-      <w:proofErr w:type="spellStart"/>
-      <w:r>
-        <w:rPr>
-          <w:rFonts w:ascii="Garamond" w:hAnsi="Garamond"/>
-          <w:sz w:val="24"/>
-          <w:szCs w:val="24"/>
-        </w:rPr>
-        <w:t>documento</w:t>
-      </w:r>
-      <w:proofErr w:type="spellEnd"/>
-      <w:r>
-        <w:rPr>
-          <w:rFonts w:ascii="Garamond" w:hAnsi="Garamond"/>
-          <w:sz w:val="24"/>
-          <w:szCs w:val="24"/>
-        </w:rPr>
-        <w:t xml:space="preserve"> è </w:t>
-      </w:r>
-      <w:proofErr w:type="spellStart"/>
-      <w:r>
-        <w:rPr>
-          <w:rFonts w:ascii="Garamond" w:hAnsi="Garamond"/>
-          <w:sz w:val="24"/>
-          <w:szCs w:val="24"/>
-        </w:rPr>
-        <w:t>quello</w:t>
-      </w:r>
-      <w:proofErr w:type="spellEnd"/>
-      <w:r>
-        <w:rPr>
-          <w:rFonts w:ascii="Garamond" w:hAnsi="Garamond"/>
-          <w:sz w:val="24"/>
-          <w:szCs w:val="24"/>
-        </w:rPr>
-        <w:t xml:space="preserve"> di </w:t>
-      </w:r>
-      <w:proofErr w:type="spellStart"/>
-      <w:r>
-        <w:rPr>
-          <w:rFonts w:ascii="Garamond" w:hAnsi="Garamond"/>
-          <w:sz w:val="24"/>
-          <w:szCs w:val="24"/>
-        </w:rPr>
-        <w:t>riportare</w:t>
-      </w:r>
-      <w:proofErr w:type="spellEnd"/>
-      <w:r>
-        <w:rPr>
-          <w:rFonts w:ascii="Garamond" w:hAnsi="Garamond"/>
-          <w:sz w:val="24"/>
-          <w:szCs w:val="24"/>
-        </w:rPr>
-        <w:t xml:space="preserve"> le </w:t>
-      </w:r>
-      <w:proofErr w:type="spellStart"/>
-      <w:r>
-        <w:rPr>
-          <w:rFonts w:ascii="Garamond" w:hAnsi="Garamond"/>
-          <w:sz w:val="24"/>
-          <w:szCs w:val="24"/>
-        </w:rPr>
-        <w:t>operazioni</w:t>
-      </w:r>
-      <w:proofErr w:type="spellEnd"/>
-      <w:r>
-        <w:rPr>
-          <w:rFonts w:ascii="Garamond" w:hAnsi="Garamond"/>
-          <w:sz w:val="24"/>
-          <w:szCs w:val="24"/>
-        </w:rPr>
-        <w:t xml:space="preserve"> da </w:t>
-      </w:r>
-      <w:proofErr w:type="spellStart"/>
-      <w:r>
-        <w:rPr>
-          <w:rFonts w:ascii="Garamond" w:hAnsi="Garamond"/>
-          <w:sz w:val="24"/>
-          <w:szCs w:val="24"/>
-        </w:rPr>
-        <w:t>eseguire</w:t>
-      </w:r>
-      <w:proofErr w:type="spellEnd"/>
-      <w:r>
-        <w:rPr>
-          <w:rFonts w:ascii="Garamond" w:hAnsi="Garamond"/>
-          <w:sz w:val="24"/>
-          <w:szCs w:val="24"/>
-        </w:rPr>
-        <w:t xml:space="preserve"> per </w:t>
-      </w:r>
-      <w:proofErr w:type="spellStart"/>
-      <w:r>
-        <w:rPr>
-          <w:rFonts w:ascii="Garamond" w:hAnsi="Garamond"/>
-          <w:sz w:val="24"/>
-          <w:szCs w:val="24"/>
-        </w:rPr>
-        <w:t>l’avvio</w:t>
-      </w:r>
-      <w:proofErr w:type="spellEnd"/>
-      <w:r>
-        <w:rPr>
-          <w:rFonts w:ascii="Garamond" w:hAnsi="Garamond"/>
-          <w:sz w:val="24"/>
-          <w:szCs w:val="24"/>
-        </w:rPr>
-        <w:t xml:space="preserve"> </w:t>
-      </w:r>
-      <w:proofErr w:type="spellStart"/>
-      <w:r>
-        <w:rPr>
-          <w:rFonts w:ascii="Garamond" w:hAnsi="Garamond"/>
-          <w:sz w:val="24"/>
-          <w:szCs w:val="24"/>
-        </w:rPr>
-        <w:t>dell’applicazione</w:t>
-      </w:r>
-      <w:proofErr w:type="spellEnd"/>
-      <w:r>
-        <w:rPr>
-          <w:rFonts w:ascii="Garamond" w:hAnsi="Garamond"/>
-          <w:sz w:val="24"/>
-          <w:szCs w:val="24"/>
-        </w:rPr>
-        <w:t xml:space="preserve"> web “</w:t>
-      </w:r>
-      <w:proofErr w:type="spellStart"/>
-      <w:r>
-        <w:rPr>
-          <w:rFonts w:ascii="Garamond" w:hAnsi="Garamond"/>
-          <w:sz w:val="24"/>
-          <w:szCs w:val="24"/>
+          <w:lang w:val="it-IT"/>
         </w:rPr>
         <w:t>TutoratoSmart</w:t>
       </w:r>
@@ -2629,162 +2488,29 @@
       <w:r>
         <w:rPr>
           <w:rFonts w:ascii="Garamond" w:hAnsi="Garamond"/>
+          <w:color w:val="auto"/>
           <w:sz w:val="24"/>
           <w:szCs w:val="24"/>
-        </w:rPr>
-        <w:t xml:space="preserve">”. </w:t>
-      </w:r>
-      <w:proofErr w:type="spellStart"/>
-      <w:r>
-        <w:rPr>
-          <w:rFonts w:ascii="Garamond" w:hAnsi="Garamond"/>
-          <w:sz w:val="24"/>
-          <w:szCs w:val="24"/>
-        </w:rPr>
-        <w:t>Inoltre</w:t>
-      </w:r>
-      <w:proofErr w:type="spellEnd"/>
-      <w:r>
-        <w:rPr>
-          <w:rFonts w:ascii="Garamond" w:hAnsi="Garamond"/>
-          <w:sz w:val="24"/>
-          <w:szCs w:val="24"/>
-        </w:rPr>
-        <w:t xml:space="preserve">, </w:t>
-      </w:r>
-      <w:proofErr w:type="spellStart"/>
-      <w:r>
-        <w:rPr>
-          <w:rFonts w:ascii="Garamond" w:hAnsi="Garamond"/>
-          <w:sz w:val="24"/>
-          <w:szCs w:val="24"/>
-        </w:rPr>
-        <w:t>nel</w:t>
-      </w:r>
-      <w:proofErr w:type="spellEnd"/>
-      <w:r>
-        <w:rPr>
-          <w:rFonts w:ascii="Garamond" w:hAnsi="Garamond"/>
-          <w:sz w:val="24"/>
-          <w:szCs w:val="24"/>
-        </w:rPr>
-        <w:t xml:space="preserve"> </w:t>
-      </w:r>
-      <w:proofErr w:type="spellStart"/>
-      <w:r>
-        <w:rPr>
-          <w:rFonts w:ascii="Garamond" w:hAnsi="Garamond"/>
-          <w:sz w:val="24"/>
-          <w:szCs w:val="24"/>
-        </w:rPr>
-        <w:t>documento</w:t>
-      </w:r>
-      <w:proofErr w:type="spellEnd"/>
-      <w:r>
-        <w:rPr>
-          <w:rFonts w:ascii="Garamond" w:hAnsi="Garamond"/>
-          <w:sz w:val="24"/>
-          <w:szCs w:val="24"/>
-        </w:rPr>
-        <w:t xml:space="preserve"> </w:t>
-      </w:r>
-      <w:proofErr w:type="spellStart"/>
-      <w:r>
-        <w:rPr>
-          <w:rFonts w:ascii="Garamond" w:hAnsi="Garamond"/>
-          <w:sz w:val="24"/>
-          <w:szCs w:val="24"/>
-        </w:rPr>
-        <w:t>saranno</w:t>
-      </w:r>
-      <w:proofErr w:type="spellEnd"/>
-      <w:r>
-        <w:rPr>
-          <w:rFonts w:ascii="Garamond" w:hAnsi="Garamond"/>
-          <w:sz w:val="24"/>
-          <w:szCs w:val="24"/>
-        </w:rPr>
-        <w:t xml:space="preserve"> </w:t>
-      </w:r>
-      <w:proofErr w:type="spellStart"/>
-      <w:r>
-        <w:rPr>
-          <w:rFonts w:ascii="Garamond" w:hAnsi="Garamond"/>
-          <w:sz w:val="24"/>
-          <w:szCs w:val="24"/>
-        </w:rPr>
-        <w:t>riportate</w:t>
-      </w:r>
-      <w:proofErr w:type="spellEnd"/>
-      <w:r>
-        <w:rPr>
-          <w:rFonts w:ascii="Garamond" w:hAnsi="Garamond"/>
-          <w:sz w:val="24"/>
-          <w:szCs w:val="24"/>
-        </w:rPr>
-        <w:t xml:space="preserve"> le procedure di </w:t>
-      </w:r>
-      <w:proofErr w:type="spellStart"/>
-      <w:r>
-        <w:rPr>
-          <w:rFonts w:ascii="Garamond" w:hAnsi="Garamond"/>
-          <w:sz w:val="24"/>
-          <w:szCs w:val="24"/>
-        </w:rPr>
-        <w:t>installazione</w:t>
-      </w:r>
-      <w:proofErr w:type="spellEnd"/>
-      <w:r>
-        <w:rPr>
-          <w:rFonts w:ascii="Garamond" w:hAnsi="Garamond"/>
-          <w:sz w:val="24"/>
-          <w:szCs w:val="24"/>
-        </w:rPr>
-        <w:t xml:space="preserve"> </w:t>
-      </w:r>
-      <w:proofErr w:type="spellStart"/>
-      <w:r>
-        <w:rPr>
-          <w:rFonts w:ascii="Garamond" w:hAnsi="Garamond"/>
-          <w:sz w:val="24"/>
-          <w:szCs w:val="24"/>
-        </w:rPr>
-        <w:t>dell’applicazione</w:t>
-      </w:r>
-      <w:proofErr w:type="spellEnd"/>
-      <w:r>
-        <w:rPr>
-          <w:rFonts w:ascii="Garamond" w:hAnsi="Garamond"/>
-          <w:sz w:val="24"/>
-          <w:szCs w:val="24"/>
-        </w:rPr>
-        <w:t xml:space="preserve"> per </w:t>
-      </w:r>
-      <w:proofErr w:type="spellStart"/>
-      <w:r>
-        <w:rPr>
-          <w:rFonts w:ascii="Garamond" w:hAnsi="Garamond"/>
-          <w:sz w:val="24"/>
-          <w:szCs w:val="24"/>
-        </w:rPr>
-        <w:t>l’utilizzo</w:t>
-      </w:r>
-      <w:proofErr w:type="spellEnd"/>
-      <w:r>
-        <w:rPr>
-          <w:rFonts w:ascii="Garamond" w:hAnsi="Garamond"/>
-          <w:sz w:val="24"/>
-          <w:szCs w:val="24"/>
-        </w:rPr>
-        <w:t xml:space="preserve"> in locale.</w:t>
+          <w:lang w:val="it-IT"/>
+        </w:rPr>
+        <w:t>”. Inoltre, nel documento saranno riportate le procedure di installazione dell’applicazione per l’utilizzo in locale.</w:t>
       </w:r>
     </w:p>
     <w:p>
       <w:pPr>
         <w:pStyle w:val="Nessunaspaziatura"/>
-        <w:rPr>
-          <w:sz w:val="24"/>
-          <w:szCs w:val="24"/>
+        <w:spacing w:after="61"/>
+        <w:rPr>
+          <w:lang w:val="it-IT"/>
+        </w:rPr>
+      </w:pPr>
+    </w:p>
+    <w:p>
+      <w:pPr>
+        <w:pStyle w:val="Nessunaspaziatura"/>
+        <w:spacing w:after="61"/>
+        <w:rPr>
+          <w:lang w:val="it-IT"/>
         </w:rPr>
       </w:pPr>
     </w:p>
@@ -2798,7 +2524,7 @@
           <w:lang w:val="it-IT"/>
         </w:rPr>
       </w:pPr>
-      <w:bookmarkStart w:id="4" w:name="_Toc29980943"/>
+      <w:bookmarkStart w:id="3" w:name="_Toc29980943"/>
       <w:r>
         <w:rPr>
           <w:color w:val="1F4E79"/>
@@ -2816,16 +2542,16 @@
       <w:r>
         <w:rPr>
           <w:color w:val="1F4E79"/>
-          <w:u w:val="single"/>
           <w:lang w:val="it-IT"/>
         </w:rPr>
         <w:t>Avvio Applicazione Web</w:t>
       </w:r>
-      <w:bookmarkEnd w:id="4"/>
+      <w:bookmarkEnd w:id="3"/>
     </w:p>
     <w:p>
       <w:pPr>
         <w:pStyle w:val="Default"/>
+        <w:spacing w:after="61"/>
       </w:pPr>
       <w:r>
         <w:t xml:space="preserve">Requisiti di sistema: </w:t>
@@ -2834,6 +2560,7 @@
     <w:p>
       <w:pPr>
         <w:pStyle w:val="Default"/>
+        <w:spacing w:after="61"/>
         <w:ind w:firstLine="720"/>
       </w:pPr>
       <w:r>
@@ -2843,7 +2570,7 @@
     <w:p>
       <w:pPr>
         <w:pStyle w:val="Default"/>
-        <w:spacing w:after="86"/>
+        <w:spacing w:after="61"/>
         <w:ind w:firstLine="720"/>
       </w:pPr>
       <w:r>
@@ -2853,6 +2580,7 @@
     <w:p>
       <w:pPr>
         <w:pStyle w:val="Default"/>
+        <w:spacing w:after="61"/>
         <w:ind w:firstLine="720"/>
       </w:pPr>
       <w:r>
@@ -2862,10 +2590,20 @@
     <w:p>
       <w:pPr>
         <w:pStyle w:val="Nessunaspaziatura"/>
+        <w:spacing w:after="61"/>
         <w:rPr>
           <w:rFonts w:ascii="Garamond" w:hAnsi="Garamond"/>
-          <w:sz w:val="24"/>
-          <w:szCs w:val="24"/>
+          <w:lang w:val="it-IT"/>
+        </w:rPr>
+      </w:pPr>
+    </w:p>
+    <w:p>
+      <w:pPr>
+        <w:pStyle w:val="Nessunaspaziatura"/>
+        <w:spacing w:after="61"/>
+        <w:rPr>
+          <w:rFonts w:ascii="Garamond" w:hAnsi="Garamond"/>
+          <w:lang w:val="it-IT"/>
         </w:rPr>
       </w:pPr>
     </w:p>
@@ -2879,7 +2617,7 @@
           <w:lang w:val="it-IT"/>
         </w:rPr>
       </w:pPr>
-      <w:bookmarkStart w:id="5" w:name="_Toc29980944"/>
+      <w:bookmarkStart w:id="4" w:name="_Toc29980944"/>
       <w:r>
         <w:rPr>
           <w:color w:val="1F4E79"/>
@@ -2897,157 +2635,263 @@
       <w:r>
         <w:rPr>
           <w:color w:val="1F4E79"/>
-          <w:u w:val="single"/>
-          <w:lang w:val="it-IT"/>
-        </w:rPr>
-        <w:t>Avvio Applicazione Web</w:t>
+          <w:lang w:val="it-IT"/>
+        </w:rPr>
+        <w:t xml:space="preserve">Avvio Applicazione </w:t>
+      </w:r>
+      <w:bookmarkEnd w:id="4"/>
+      <w:r>
+        <w:rPr>
+          <w:color w:val="1F4E79"/>
+          <w:lang w:val="it-IT"/>
+        </w:rPr>
+        <w:t>in Locale</w:t>
+      </w:r>
+    </w:p>
+    <w:p>
+      <w:pPr>
+        <w:pStyle w:val="Default"/>
+        <w:spacing w:after="61"/>
+      </w:pPr>
+      <w:r>
+        <w:t>Requisiti di sistema:</w:t>
+      </w:r>
+    </w:p>
+    <w:p>
+      <w:pPr>
+        <w:pStyle w:val="Default"/>
+        <w:numPr>
+          <w:ilvl w:val="0"/>
+          <w:numId w:val="43"/>
+        </w:numPr>
+        <w:spacing w:after="61"/>
+        <w:rPr>
+          <w:rFonts w:asciiTheme="minorHAnsi" w:hAnsiTheme="minorHAnsi"/>
+          <w:lang w:val="en-US"/>
+        </w:rPr>
+      </w:pPr>
+      <w:r>
+        <w:rPr>
+          <w:rFonts w:asciiTheme="minorHAnsi" w:hAnsiTheme="minorHAnsi"/>
+          <w:lang w:val="en-US"/>
+        </w:rPr>
+        <w:t>Server Apache Tomcat 9.0</w:t>
+      </w:r>
+    </w:p>
+    <w:p>
+      <w:pPr>
+        <w:pStyle w:val="Default"/>
+        <w:numPr>
+          <w:ilvl w:val="0"/>
+          <w:numId w:val="43"/>
+        </w:numPr>
+        <w:spacing w:after="61"/>
+        <w:rPr>
+          <w:rFonts w:asciiTheme="minorHAnsi" w:hAnsiTheme="minorHAnsi" w:cs="Times New Roman"/>
+        </w:rPr>
+      </w:pPr>
+      <w:r>
+        <w:rPr>
+          <w:rFonts w:asciiTheme="minorHAnsi" w:hAnsiTheme="minorHAnsi"/>
+          <w:lang w:val="en-US"/>
+        </w:rPr>
+        <w:t>Eclipse</w:t>
+      </w:r>
+      <w:r>
+        <w:rPr>
+          <w:rFonts w:asciiTheme="minorHAnsi" w:hAnsiTheme="minorHAnsi" w:cs="Times New Roman"/>
+        </w:rPr>
+        <w:t xml:space="preserve"> EE</w:t>
+      </w:r>
+    </w:p>
+    <w:p>
+      <w:pPr>
+        <w:pStyle w:val="Default"/>
+        <w:numPr>
+          <w:ilvl w:val="0"/>
+          <w:numId w:val="43"/>
+        </w:numPr>
+        <w:spacing w:after="61"/>
+        <w:rPr>
+          <w:rFonts w:asciiTheme="minorHAnsi" w:hAnsiTheme="minorHAnsi" w:cs="Times New Roman"/>
+        </w:rPr>
+      </w:pPr>
+      <w:r>
+        <w:rPr>
+          <w:rFonts w:asciiTheme="minorHAnsi" w:hAnsiTheme="minorHAnsi"/>
+          <w:lang w:val="en-US"/>
+        </w:rPr>
+        <w:t>MySQL</w:t>
+      </w:r>
+    </w:p>
+    <w:p>
+      <w:pPr>
+        <w:pStyle w:val="Paragrafoelenco"/>
+        <w:numPr>
+          <w:ilvl w:val="0"/>
+          <w:numId w:val="43"/>
+        </w:numPr>
+        <w:autoSpaceDE w:val="0"/>
+        <w:autoSpaceDN w:val="0"/>
+        <w:adjustRightInd w:val="0"/>
+        <w:spacing w:after="61" w:line="240" w:lineRule="auto"/>
+        <w:rPr>
+          <w:lang w:val="it-IT"/>
+        </w:rPr>
+      </w:pPr>
+      <w:r>
+        <w:rPr>
+          <w:rFonts w:cs="Times New Roman"/>
+          <w:color w:val="000000"/>
+          <w:szCs w:val="24"/>
+          <w:lang w:val="it-IT"/>
+        </w:rPr>
+        <w:t xml:space="preserve">MySQL Workbench </w:t>
+      </w:r>
+    </w:p>
+    <w:p>
+      <w:pPr>
+        <w:pStyle w:val="Default"/>
+        <w:numPr>
+          <w:ilvl w:val="0"/>
+          <w:numId w:val="43"/>
+        </w:numPr>
+        <w:spacing w:after="61"/>
+      </w:pPr>
+      <w:r>
+        <w:rPr>
+          <w:rFonts w:asciiTheme="minorHAnsi" w:hAnsiTheme="minorHAnsi"/>
+        </w:rPr>
+        <w:t>Lettore file PDF</w:t>
+      </w:r>
+    </w:p>
+    <w:p>
+      <w:pPr>
+        <w:pStyle w:val="Nessunaspaziatura"/>
+        <w:spacing w:after="61"/>
+        <w:rPr>
+          <w:rFonts w:ascii="Garamond" w:hAnsi="Garamond"/>
+          <w:lang w:val="it-IT"/>
+        </w:rPr>
+      </w:pPr>
+    </w:p>
+    <w:p>
+      <w:pPr>
+        <w:pStyle w:val="Nessunaspaziatura"/>
+        <w:spacing w:after="61"/>
+        <w:rPr>
+          <w:rFonts w:ascii="Garamond" w:hAnsi="Garamond"/>
+          <w:lang w:val="it-IT"/>
+        </w:rPr>
+      </w:pPr>
+    </w:p>
+    <w:p>
+      <w:pPr>
+        <w:pStyle w:val="Titolo1"/>
+        <w:spacing w:after="61" w:line="240" w:lineRule="auto"/>
+        <w:jc w:val="both"/>
+        <w:rPr>
+          <w:color w:val="1F4E79"/>
+          <w:lang w:val="it-IT"/>
+        </w:rPr>
+      </w:pPr>
+      <w:bookmarkStart w:id="5" w:name="_Toc29980945"/>
+      <w:r>
+        <w:rPr>
+          <w:color w:val="1F4E79"/>
+          <w:lang w:val="it-IT"/>
+        </w:rPr>
+        <w:t>4</w:t>
+      </w:r>
+      <w:r>
+        <w:rPr>
+          <w:color w:val="1F4E79"/>
+          <w:lang w:val="it-IT"/>
+        </w:rPr>
+        <w:t xml:space="preserve">. </w:t>
+      </w:r>
+      <w:r>
+        <w:rPr>
+          <w:color w:val="1F4E79"/>
+          <w:lang w:val="it-IT"/>
+        </w:rPr>
+        <w:t>Prima di installare</w:t>
       </w:r>
       <w:bookmarkEnd w:id="5"/>
     </w:p>
     <w:p>
       <w:pPr>
-        <w:pStyle w:val="Nessunaspaziatura"/>
-        <w:rPr>
-          <w:rFonts w:ascii="Garamond" w:hAnsi="Garamond"/>
-          <w:sz w:val="24"/>
-          <w:szCs w:val="24"/>
-        </w:rPr>
-      </w:pPr>
-    </w:p>
-    <w:p>
-      <w:pPr>
         <w:pStyle w:val="Default"/>
+        <w:spacing w:after="61"/>
+        <w:jc w:val="both"/>
       </w:pPr>
       <w:r>
-        <w:t xml:space="preserve">Requisiti di sistema: </w:t>
+        <w:t>Dal sito ufficiale dei produttori di Java scaricare il pacchetto di installazione Java JDK per la versione 8 o superiori:</w:t>
       </w:r>
     </w:p>
     <w:p>
       <w:pPr>
         <w:pStyle w:val="Default"/>
-        <w:spacing w:after="86"/>
-        <w:ind w:firstLine="720"/>
+        <w:spacing w:after="61"/>
+        <w:jc w:val="both"/>
       </w:pPr>
       <w:r>
-        <w:t xml:space="preserve">• Server Apache Tomcat 9.0 </w:t>
+        <w:t>(https://www.oracle.com/technetwork/java/javase/downloads/index.html), lanciare il setup e seguire la procedura di installazione.</w:t>
       </w:r>
     </w:p>
     <w:p>
       <w:pPr>
         <w:pStyle w:val="Default"/>
-        <w:spacing w:after="86"/>
-        <w:ind w:firstLine="720"/>
+        <w:spacing w:after="61"/>
+        <w:jc w:val="both"/>
+        <w:rPr>
+          <w:color w:val="auto"/>
+        </w:rPr>
+      </w:pPr>
+    </w:p>
+    <w:p>
+      <w:pPr>
+        <w:pStyle w:val="Default"/>
+        <w:spacing w:after="61"/>
+        <w:jc w:val="both"/>
+        <w:rPr>
+          <w:color w:val="auto"/>
+        </w:rPr>
       </w:pPr>
       <w:r>
-        <w:t xml:space="preserve">• Database MySQL </w:t>
+        <w:rPr>
+          <w:color w:val="auto"/>
+        </w:rPr>
+        <w:t xml:space="preserve">Prima di procedere all’installazione bisogna scaricare il server </w:t>
+      </w:r>
+      <w:r>
+        <w:rPr>
+          <w:color w:val="auto"/>
+        </w:rPr>
+        <w:t xml:space="preserve">Apache Tomcat </w:t>
+      </w:r>
+      <w:r>
+        <w:rPr>
+          <w:color w:val="auto"/>
+        </w:rPr>
+        <w:t>dal seguente link:</w:t>
       </w:r>
     </w:p>
     <w:p>
       <w:pPr>
         <w:pStyle w:val="Default"/>
-        <w:spacing w:after="86"/>
-        <w:ind w:firstLine="720"/>
-      </w:pPr>
-      <w:r>
-        <w:t>• Eclipse</w:t>
-      </w:r>
-    </w:p>
-    <w:p>
-      <w:pPr>
-        <w:pStyle w:val="Default"/>
-        <w:spacing w:after="86"/>
-        <w:ind w:firstLine="720"/>
-      </w:pPr>
-      <w:r>
-        <w:t xml:space="preserve">• </w:t>
-      </w:r>
-      <w:r>
-        <w:t>Lettore file PDF</w:t>
-      </w:r>
-    </w:p>
-    <w:p>
-      <w:pPr>
-        <w:pStyle w:val="Default"/>
-        <w:spacing w:after="86"/>
-        <w:ind w:firstLine="720"/>
-      </w:pPr>
-    </w:p>
-    <w:p>
-      <w:pPr>
-        <w:pStyle w:val="Nessunaspaziatura"/>
-        <w:rPr>
-          <w:rFonts w:ascii="Garamond" w:hAnsi="Garamond"/>
-          <w:sz w:val="24"/>
-          <w:szCs w:val="24"/>
-        </w:rPr>
-      </w:pPr>
-    </w:p>
-    <w:p>
-      <w:pPr>
-        <w:pStyle w:val="Titolo1"/>
-        <w:spacing w:after="61" w:line="240" w:lineRule="auto"/>
+        <w:spacing w:after="61"/>
         <w:jc w:val="both"/>
         <w:rPr>
-          <w:color w:val="1F4E79"/>
-          <w:u w:val="single"/>
-          <w:lang w:val="it-IT"/>
-        </w:rPr>
-      </w:pPr>
-      <w:bookmarkStart w:id="6" w:name="_Toc29980945"/>
-      <w:r>
-        <w:rPr>
-          <w:color w:val="1F4E79"/>
-          <w:lang w:val="it-IT"/>
-        </w:rPr>
-        <w:t>4</w:t>
-      </w:r>
-      <w:r>
-        <w:rPr>
-          <w:color w:val="1F4E79"/>
-          <w:lang w:val="it-IT"/>
-        </w:rPr>
-        <w:t xml:space="preserve">. </w:t>
-      </w:r>
-      <w:r>
-        <w:rPr>
-          <w:color w:val="1F4E79"/>
-          <w:u w:val="single"/>
-          <w:lang w:val="it-IT"/>
-        </w:rPr>
-        <w:t>Prima di installare</w:t>
-      </w:r>
-      <w:bookmarkEnd w:id="6"/>
-    </w:p>
-    <w:p>
-      <w:pPr>
-        <w:pStyle w:val="Default"/>
-        <w:rPr>
-          <w:sz w:val="23"/>
-          <w:szCs w:val="23"/>
-        </w:rPr>
-      </w:pPr>
-      <w:r>
-        <w:rPr>
-          <w:sz w:val="23"/>
-          <w:szCs w:val="23"/>
-        </w:rPr>
-        <w:t>Prima di procedere all’installazione bisogna scaricare il server dal seguente link:</w:t>
-      </w:r>
-    </w:p>
-    <w:p>
-      <w:pPr>
-        <w:pStyle w:val="Default"/>
-        <w:rPr>
-          <w:sz w:val="23"/>
-          <w:szCs w:val="23"/>
+          <w:rStyle w:val="Collegamentoipertestuale"/>
+          <w:color w:val="auto"/>
         </w:rPr>
       </w:pPr>
       <w:hyperlink r:id="rId14" w:history="1">
         <w:r>
           <w:rPr>
             <w:rStyle w:val="Collegamentoipertestuale"/>
-            <w:sz w:val="23"/>
-            <w:szCs w:val="23"/>
+            <w:color w:val="auto"/>
           </w:rPr>
           <w:t>https://tomcat.apache.org/download-90.cgi</w:t>
         </w:r>
@@ -3056,227 +2900,261 @@
     <w:p>
       <w:pPr>
         <w:pStyle w:val="Default"/>
-        <w:rPr>
-          <w:sz w:val="23"/>
-          <w:szCs w:val="23"/>
+        <w:spacing w:after="61"/>
+        <w:jc w:val="both"/>
+        <w:rPr>
+          <w:rStyle w:val="Collegamentoipertestuale"/>
+          <w:color w:val="auto"/>
         </w:rPr>
       </w:pPr>
     </w:p>
     <w:p>
       <w:pPr>
+        <w:pStyle w:val="Default"/>
+        <w:spacing w:after="61"/>
+        <w:jc w:val="both"/>
+        <w:rPr>
+          <w:rStyle w:val="Collegamentoipertestuale"/>
+          <w:color w:val="auto"/>
+          <w:u w:val="none"/>
+        </w:rPr>
+      </w:pPr>
+      <w:r>
+        <w:rPr>
+          <w:rStyle w:val="Collegamentoipertestuale"/>
+          <w:color w:val="auto"/>
+          <w:u w:val="none"/>
+        </w:rPr>
+        <w:t>Inoltre d</w:t>
+      </w:r>
+      <w:r>
+        <w:rPr>
+          <w:color w:val="auto"/>
+        </w:rPr>
+        <w:t>al sito ufficiale dei produttori di MySQL scaricare il pacchetto di installazione -Community Server: (http://dev.mysql.com/downloads/</w:t>
+      </w:r>
+      <w:proofErr w:type="spellStart"/>
+      <w:r>
+        <w:rPr>
+          <w:color w:val="auto"/>
+        </w:rPr>
+        <w:t>mysql</w:t>
+      </w:r>
+      <w:proofErr w:type="spellEnd"/>
+      <w:r>
+        <w:rPr>
+          <w:color w:val="auto"/>
+        </w:rPr>
+        <w:t>), lanciare il setup e seguire la procedura di installazione.</w:t>
+      </w:r>
+    </w:p>
+    <w:p>
+      <w:pPr>
+        <w:pStyle w:val="Nessunaspaziatura"/>
+        <w:spacing w:after="61"/>
+        <w:rPr>
+          <w:rFonts w:ascii="Garamond" w:hAnsi="Garamond"/>
+          <w:lang w:val="it-IT"/>
+        </w:rPr>
+      </w:pPr>
+    </w:p>
+    <w:p>
+      <w:pPr>
+        <w:pStyle w:val="Nessunaspaziatura"/>
+        <w:spacing w:after="61"/>
+        <w:rPr>
+          <w:rFonts w:ascii="Garamond" w:hAnsi="Garamond"/>
+          <w:lang w:val="it-IT"/>
+        </w:rPr>
+      </w:pPr>
+    </w:p>
+    <w:p>
+      <w:pPr>
+        <w:pStyle w:val="Titolo1"/>
+        <w:spacing w:after="61" w:line="240" w:lineRule="auto"/>
+        <w:jc w:val="both"/>
+        <w:rPr>
+          <w:color w:val="1F4E79"/>
+          <w:u w:val="single"/>
+          <w:lang w:val="it-IT"/>
+        </w:rPr>
+      </w:pPr>
+      <w:bookmarkStart w:id="6" w:name="_Toc29980947"/>
+      <w:r>
+        <w:rPr>
+          <w:color w:val="1F4E79"/>
+          <w:lang w:val="it-IT"/>
+        </w:rPr>
+        <w:lastRenderedPageBreak/>
+        <w:t>5</w:t>
+      </w:r>
+      <w:r>
+        <w:rPr>
+          <w:color w:val="1F4E79"/>
+          <w:lang w:val="it-IT"/>
+        </w:rPr>
+        <w:t xml:space="preserve">. </w:t>
+      </w:r>
+      <w:r>
+        <w:rPr>
+          <w:color w:val="1F4E79"/>
+          <w:u w:val="single"/>
+          <w:lang w:val="it-IT"/>
+        </w:rPr>
+        <w:t>Installazione</w:t>
+      </w:r>
+      <w:bookmarkEnd w:id="6"/>
+    </w:p>
+    <w:p>
+      <w:pPr>
         <w:pStyle w:val="Titolo2"/>
+        <w:spacing w:before="0" w:after="61"/>
+        <w:jc w:val="both"/>
+        <w:rPr>
+          <w:color w:val="auto"/>
+          <w:lang w:val="it-IT"/>
+        </w:rPr>
       </w:pPr>
       <w:bookmarkStart w:id="7" w:name="_Toc29980946"/>
       <w:r>
-        <w:t>4.1. Preparazione ed installazione della base di dati</w:t>
+        <w:rPr>
+          <w:color w:val="auto"/>
+          <w:lang w:val="it-IT"/>
+        </w:rPr>
+        <w:t>5</w:t>
+      </w:r>
+      <w:r>
+        <w:rPr>
+          <w:color w:val="auto"/>
+          <w:lang w:val="it-IT"/>
+        </w:rPr>
+        <w:t>.1. Preparazione ed installazione della base di dati</w:t>
       </w:r>
       <w:bookmarkEnd w:id="7"/>
       <w:r>
+        <w:rPr>
+          <w:color w:val="auto"/>
+          <w:lang w:val="it-IT"/>
+        </w:rPr>
         <w:t xml:space="preserve"> </w:t>
       </w:r>
     </w:p>
     <w:p>
       <w:pPr>
-        <w:rPr>
-          <w:lang w:val="it-IT"/>
-        </w:rPr>
-      </w:pPr>
-      <w:proofErr w:type="spellStart"/>
+        <w:spacing w:after="61" w:line="240" w:lineRule="auto"/>
+        <w:jc w:val="both"/>
+        <w:rPr>
+          <w:rFonts w:ascii="Garamond" w:hAnsi="Garamond"/>
+          <w:color w:val="auto"/>
+          <w:szCs w:val="24"/>
+          <w:lang w:val="it-IT"/>
+        </w:rPr>
+      </w:pPr>
       <w:r>
         <w:rPr>
-          <w:sz w:val="23"/>
-          <w:szCs w:val="23"/>
-        </w:rPr>
-        <w:t>Avviare</w:t>
+          <w:color w:val="auto"/>
+          <w:szCs w:val="24"/>
+          <w:lang w:val="it-IT"/>
+        </w:rPr>
+        <w:t xml:space="preserve">Avviare MySQL Workbench, creare </w:t>
       </w:r>
-      <w:proofErr w:type="spellEnd"/>
       <w:r>
         <w:rPr>
-          <w:sz w:val="23"/>
-          <w:szCs w:val="23"/>
-        </w:rPr>
-        <w:t xml:space="preserve"> MySQL Workbench, </w:t>
+          <w:color w:val="auto"/>
+          <w:szCs w:val="24"/>
+          <w:lang w:val="it-IT"/>
+        </w:rPr>
+        <w:t>il database</w:t>
+      </w:r>
+      <w:r>
+        <w:rPr>
+          <w:color w:val="auto"/>
+          <w:szCs w:val="24"/>
+          <w:lang w:val="it-IT"/>
+        </w:rPr>
+        <w:t xml:space="preserve">, aprendo lo script di creazione “Creazione Database </w:t>
       </w:r>
       <w:proofErr w:type="spellStart"/>
       <w:r>
         <w:rPr>
-          <w:sz w:val="23"/>
-          <w:szCs w:val="23"/>
-        </w:rPr>
-        <w:t>creare</w:t>
-      </w:r>
-      <w:proofErr w:type="spellEnd"/>
-      <w:r>
-        <w:rPr>
-          <w:sz w:val="23"/>
-          <w:szCs w:val="23"/>
-        </w:rPr>
-        <w:t xml:space="preserve"> un nuovo schema</w:t>
-      </w:r>
-      <w:r>
-        <w:rPr>
-          <w:sz w:val="23"/>
-          <w:szCs w:val="23"/>
-        </w:rPr>
-        <w:t xml:space="preserve">, </w:t>
-      </w:r>
-      <w:proofErr w:type="spellStart"/>
-      <w:r>
-        <w:rPr>
-          <w:sz w:val="23"/>
-          <w:szCs w:val="23"/>
-        </w:rPr>
-        <w:t>aprendo</w:t>
-      </w:r>
-      <w:proofErr w:type="spellEnd"/>
-      <w:r>
-        <w:rPr>
-          <w:sz w:val="23"/>
-          <w:szCs w:val="23"/>
-        </w:rPr>
-        <w:t xml:space="preserve"> lo script di </w:t>
-      </w:r>
-      <w:proofErr w:type="spellStart"/>
-      <w:r>
-        <w:rPr>
-          <w:sz w:val="23"/>
-          <w:szCs w:val="23"/>
-        </w:rPr>
-        <w:t>creazione</w:t>
-      </w:r>
-      <w:proofErr w:type="spellEnd"/>
-      <w:r>
-        <w:rPr>
-          <w:sz w:val="23"/>
-          <w:szCs w:val="23"/>
-        </w:rPr>
-        <w:t xml:space="preserve"> “</w:t>
-      </w:r>
-      <w:proofErr w:type="spellStart"/>
-      <w:r>
-        <w:rPr>
-          <w:sz w:val="23"/>
-          <w:szCs w:val="23"/>
-        </w:rPr>
-        <w:t>Creazione</w:t>
-      </w:r>
-      <w:proofErr w:type="spellEnd"/>
-      <w:r>
-        <w:rPr>
-          <w:sz w:val="23"/>
-          <w:szCs w:val="23"/>
-        </w:rPr>
-        <w:t xml:space="preserve"> Database </w:t>
-      </w:r>
-      <w:proofErr w:type="spellStart"/>
-      <w:r>
-        <w:rPr>
-          <w:sz w:val="23"/>
-          <w:szCs w:val="23"/>
+          <w:color w:val="auto"/>
+          <w:szCs w:val="24"/>
+          <w:lang w:val="it-IT"/>
         </w:rPr>
         <w:t>TutoratoSmart.sql</w:t>
       </w:r>
       <w:proofErr w:type="spellEnd"/>
       <w:r>
         <w:rPr>
-          <w:sz w:val="23"/>
-          <w:szCs w:val="23"/>
-        </w:rPr>
-        <w:t xml:space="preserve">” ed </w:t>
+          <w:color w:val="auto"/>
+          <w:szCs w:val="24"/>
+          <w:lang w:val="it-IT"/>
+        </w:rPr>
+        <w:t xml:space="preserve">” ed eseguirlo; popolare </w:t>
+      </w:r>
+      <w:r>
+        <w:rPr>
+          <w:color w:val="auto"/>
+          <w:szCs w:val="24"/>
+          <w:lang w:val="it-IT"/>
+        </w:rPr>
+        <w:t xml:space="preserve">il database </w:t>
+      </w:r>
+      <w:r>
+        <w:rPr>
+          <w:color w:val="auto"/>
+          <w:szCs w:val="24"/>
+          <w:lang w:val="it-IT"/>
+        </w:rPr>
+        <w:t>creato</w:t>
+      </w:r>
+      <w:r>
+        <w:rPr>
+          <w:color w:val="auto"/>
+          <w:szCs w:val="24"/>
+          <w:lang w:val="it-IT"/>
+        </w:rPr>
+        <w:t>,</w:t>
+      </w:r>
+      <w:r>
+        <w:rPr>
+          <w:color w:val="auto"/>
+          <w:szCs w:val="24"/>
+          <w:lang w:val="it-IT"/>
+        </w:rPr>
+        <w:t xml:space="preserve"> </w:t>
+      </w:r>
+      <w:r>
+        <w:rPr>
+          <w:color w:val="auto"/>
+          <w:szCs w:val="24"/>
+          <w:lang w:val="it-IT"/>
+        </w:rPr>
+        <w:t>eseguendo</w:t>
+      </w:r>
+      <w:r>
+        <w:rPr>
+          <w:color w:val="auto"/>
+          <w:szCs w:val="24"/>
+          <w:lang w:val="it-IT"/>
+        </w:rPr>
+        <w:t xml:space="preserve"> lo script di popolamento “Popolamento Database – </w:t>
       </w:r>
       <w:proofErr w:type="spellStart"/>
       <w:r>
         <w:rPr>
-          <w:sz w:val="23"/>
-          <w:szCs w:val="23"/>
-        </w:rPr>
-        <w:t>eseguirlo</w:t>
-      </w:r>
-      <w:proofErr w:type="spellEnd"/>
-      <w:r>
-        <w:rPr>
-          <w:sz w:val="23"/>
-          <w:szCs w:val="23"/>
-        </w:rPr>
-        <w:t xml:space="preserve">; </w:t>
-      </w:r>
-      <w:proofErr w:type="spellStart"/>
-      <w:r>
-        <w:rPr>
-          <w:sz w:val="23"/>
-          <w:szCs w:val="23"/>
-        </w:rPr>
-        <w:t>popolare</w:t>
-      </w:r>
-      <w:proofErr w:type="spellEnd"/>
-      <w:r>
-        <w:rPr>
-          <w:sz w:val="23"/>
-          <w:szCs w:val="23"/>
-        </w:rPr>
-        <w:t xml:space="preserve"> lo schema </w:t>
-      </w:r>
-      <w:proofErr w:type="spellStart"/>
-      <w:r>
-        <w:rPr>
-          <w:sz w:val="23"/>
-          <w:szCs w:val="23"/>
-        </w:rPr>
-        <w:t>creato</w:t>
-      </w:r>
-      <w:proofErr w:type="spellEnd"/>
-      <w:r>
-        <w:rPr>
-          <w:sz w:val="23"/>
-          <w:szCs w:val="23"/>
-        </w:rPr>
-        <w:t xml:space="preserve"> con lo script di </w:t>
-      </w:r>
-      <w:proofErr w:type="spellStart"/>
-      <w:r>
-        <w:rPr>
-          <w:sz w:val="23"/>
-          <w:szCs w:val="23"/>
-        </w:rPr>
-        <w:t>popolamento</w:t>
-      </w:r>
-      <w:proofErr w:type="spellEnd"/>
-      <w:r>
-        <w:rPr>
-          <w:sz w:val="23"/>
-          <w:szCs w:val="23"/>
-        </w:rPr>
-        <w:t xml:space="preserve"> “</w:t>
-      </w:r>
-      <w:proofErr w:type="spellStart"/>
-      <w:r>
-        <w:rPr>
-          <w:sz w:val="23"/>
-          <w:szCs w:val="23"/>
-        </w:rPr>
-        <w:t>Popolamento</w:t>
-      </w:r>
-      <w:proofErr w:type="spellEnd"/>
-      <w:r>
-        <w:rPr>
-          <w:sz w:val="23"/>
-          <w:szCs w:val="23"/>
-        </w:rPr>
-        <w:t xml:space="preserve"> Database – </w:t>
-      </w:r>
-      <w:proofErr w:type="spellStart"/>
-      <w:r>
-        <w:rPr>
-          <w:sz w:val="23"/>
-          <w:szCs w:val="23"/>
+          <w:color w:val="auto"/>
+          <w:szCs w:val="24"/>
+          <w:lang w:val="it-IT"/>
         </w:rPr>
         <w:t>TutoratoSmart.sql</w:t>
       </w:r>
       <w:proofErr w:type="spellEnd"/>
       <w:r>
         <w:rPr>
-          <w:sz w:val="23"/>
-          <w:szCs w:val="23"/>
+          <w:color w:val="auto"/>
+          <w:szCs w:val="24"/>
+          <w:lang w:val="it-IT"/>
         </w:rPr>
         <w:t>”.</w:t>
       </w:r>
@@ -3284,387 +3162,338 @@
     <w:p>
       <w:pPr>
         <w:pStyle w:val="Nessunaspaziatura"/>
+        <w:spacing w:after="61"/>
+        <w:jc w:val="both"/>
         <w:rPr>
           <w:rFonts w:ascii="Garamond" w:hAnsi="Garamond"/>
-          <w:sz w:val="24"/>
-          <w:szCs w:val="24"/>
+          <w:color w:val="auto"/>
+          <w:lang w:val="it-IT"/>
         </w:rPr>
       </w:pPr>
     </w:p>
     <w:p>
       <w:pPr>
         <w:pStyle w:val="Nessunaspaziatura"/>
+        <w:spacing w:after="61"/>
+        <w:jc w:val="both"/>
         <w:rPr>
           <w:rFonts w:ascii="Garamond" w:hAnsi="Garamond"/>
-          <w:sz w:val="24"/>
-          <w:szCs w:val="24"/>
-        </w:rPr>
-      </w:pPr>
-    </w:p>
-    <w:p>
-      <w:pPr>
-        <w:pStyle w:val="Nessunaspaziatura"/>
+          <w:b/>
+          <w:bCs/>
+          <w:color w:val="auto"/>
+          <w:sz w:val="26"/>
+          <w:szCs w:val="26"/>
+          <w:lang w:val="it-IT"/>
+        </w:rPr>
+      </w:pPr>
+      <w:r>
         <w:rPr>
           <w:rFonts w:ascii="Garamond" w:hAnsi="Garamond"/>
-          <w:sz w:val="24"/>
-          <w:szCs w:val="24"/>
-        </w:rPr>
-      </w:pPr>
-    </w:p>
-    <w:p>
-      <w:pPr>
-        <w:pStyle w:val="Nessunaspaziatura"/>
-        <w:rPr>
-          <w:rFonts w:ascii="Garamond" w:hAnsi="Garamond"/>
-          <w:sz w:val="24"/>
-          <w:szCs w:val="24"/>
-        </w:rPr>
-      </w:pPr>
-    </w:p>
-    <w:p>
-      <w:pPr>
-        <w:pStyle w:val="Nessunaspaziatura"/>
-        <w:rPr>
-          <w:rFonts w:ascii="Garamond" w:hAnsi="Garamond"/>
-          <w:sz w:val="24"/>
-          <w:szCs w:val="24"/>
-        </w:rPr>
-      </w:pPr>
-    </w:p>
-    <w:p>
-      <w:pPr>
-        <w:pStyle w:val="Nessunaspaziatura"/>
-        <w:rPr>
-          <w:rFonts w:ascii="Garamond" w:hAnsi="Garamond"/>
-          <w:sz w:val="24"/>
-          <w:szCs w:val="24"/>
-        </w:rPr>
-      </w:pPr>
-    </w:p>
-    <w:p>
-      <w:pPr>
-        <w:pStyle w:val="Nessunaspaziatura"/>
-        <w:rPr>
-          <w:rFonts w:ascii="Garamond" w:hAnsi="Garamond"/>
-          <w:sz w:val="24"/>
-          <w:szCs w:val="24"/>
-        </w:rPr>
-      </w:pPr>
-    </w:p>
-    <w:p>
-      <w:pPr>
-        <w:pStyle w:val="Nessunaspaziatura"/>
-        <w:rPr>
-          <w:rFonts w:ascii="Garamond" w:hAnsi="Garamond"/>
-          <w:sz w:val="24"/>
-          <w:szCs w:val="24"/>
-        </w:rPr>
-      </w:pPr>
-    </w:p>
-    <w:p>
-      <w:pPr>
-        <w:pStyle w:val="Nessunaspaziatura"/>
-        <w:rPr>
-          <w:rFonts w:ascii="Garamond" w:hAnsi="Garamond"/>
-          <w:sz w:val="24"/>
-          <w:szCs w:val="24"/>
-        </w:rPr>
-      </w:pPr>
-    </w:p>
-    <w:p>
-      <w:pPr>
-        <w:pStyle w:val="Nessunaspaziatura"/>
-        <w:rPr>
-          <w:rFonts w:ascii="Garamond" w:hAnsi="Garamond"/>
-          <w:sz w:val="24"/>
-          <w:szCs w:val="24"/>
-        </w:rPr>
-      </w:pPr>
-    </w:p>
-    <w:p>
-      <w:pPr>
-        <w:pStyle w:val="Nessunaspaziatura"/>
-        <w:rPr>
-          <w:rFonts w:ascii="Garamond" w:hAnsi="Garamond"/>
-          <w:sz w:val="24"/>
-          <w:szCs w:val="24"/>
-        </w:rPr>
-      </w:pPr>
-    </w:p>
-    <w:p>
-      <w:pPr>
-        <w:pStyle w:val="Nessunaspaziatura"/>
-        <w:rPr>
-          <w:rFonts w:ascii="Garamond" w:hAnsi="Garamond"/>
-          <w:sz w:val="24"/>
-          <w:szCs w:val="24"/>
-        </w:rPr>
-      </w:pPr>
-    </w:p>
-    <w:p>
-      <w:pPr>
-        <w:pStyle w:val="Nessunaspaziatura"/>
-        <w:rPr>
-          <w:rFonts w:ascii="Garamond" w:hAnsi="Garamond"/>
-          <w:sz w:val="24"/>
-          <w:szCs w:val="24"/>
-        </w:rPr>
-      </w:pPr>
-    </w:p>
-    <w:p>
-      <w:pPr>
-        <w:pStyle w:val="Nessunaspaziatura"/>
-        <w:rPr>
-          <w:rFonts w:ascii="Garamond" w:hAnsi="Garamond"/>
-          <w:sz w:val="24"/>
-          <w:szCs w:val="24"/>
-        </w:rPr>
-      </w:pPr>
-    </w:p>
-    <w:p>
-      <w:pPr>
-        <w:pStyle w:val="Nessunaspaziatura"/>
-        <w:rPr>
-          <w:rFonts w:ascii="Garamond" w:hAnsi="Garamond"/>
-          <w:sz w:val="24"/>
-          <w:szCs w:val="24"/>
-        </w:rPr>
-      </w:pPr>
-    </w:p>
-    <w:p>
-      <w:pPr>
-        <w:pStyle w:val="Nessunaspaziatura"/>
-        <w:rPr>
-          <w:rFonts w:ascii="Garamond" w:hAnsi="Garamond"/>
-          <w:sz w:val="24"/>
-          <w:szCs w:val="24"/>
-        </w:rPr>
-      </w:pPr>
-    </w:p>
-    <w:p>
-      <w:pPr>
-        <w:pStyle w:val="Nessunaspaziatura"/>
-        <w:rPr>
-          <w:rFonts w:ascii="Garamond" w:hAnsi="Garamond"/>
-          <w:sz w:val="24"/>
-          <w:szCs w:val="24"/>
-        </w:rPr>
-      </w:pPr>
-    </w:p>
-    <w:p>
-      <w:pPr>
-        <w:pStyle w:val="Titolo1"/>
-        <w:spacing w:after="61" w:line="240" w:lineRule="auto"/>
-        <w:jc w:val="both"/>
-        <w:rPr>
-          <w:color w:val="1F4E79"/>
-          <w:u w:val="single"/>
-          <w:lang w:val="it-IT"/>
-        </w:rPr>
-      </w:pPr>
-      <w:bookmarkStart w:id="8" w:name="_Toc29980947"/>
-      <w:r>
-        <w:rPr>
-          <w:color w:val="1F4E79"/>
-          <w:lang w:val="it-IT"/>
-        </w:rPr>
-        <w:t>5</w:t>
-      </w:r>
-      <w:r>
-        <w:rPr>
-          <w:color w:val="1F4E79"/>
-          <w:lang w:val="it-IT"/>
-        </w:rPr>
-        <w:t xml:space="preserve">. </w:t>
-      </w:r>
-      <w:r>
-        <w:rPr>
-          <w:color w:val="1F4E79"/>
-          <w:u w:val="single"/>
-          <w:lang w:val="it-IT"/>
-        </w:rPr>
-        <w:t>Installazione</w:t>
-      </w:r>
-      <w:bookmarkEnd w:id="8"/>
-    </w:p>
-    <w:p>
-      <w:pPr>
-        <w:pStyle w:val="Nessunaspaziatura"/>
-        <w:rPr>
-          <w:rFonts w:ascii="Garamond" w:hAnsi="Garamond"/>
-          <w:sz w:val="24"/>
-          <w:szCs w:val="24"/>
-        </w:rPr>
-      </w:pPr>
-      <w:r>
-        <w:rPr>
-          <w:rFonts w:ascii="Garamond" w:hAnsi="Garamond"/>
-          <w:sz w:val="24"/>
-          <w:szCs w:val="24"/>
-        </w:rPr>
-        <w:t xml:space="preserve">Per </w:t>
+          <w:b/>
+          <w:bCs/>
+          <w:color w:val="auto"/>
+          <w:sz w:val="26"/>
+          <w:szCs w:val="26"/>
+          <w:lang w:val="it-IT"/>
+        </w:rPr>
+        <w:t xml:space="preserve">5.2 Avvio applicazione tramite </w:t>
       </w:r>
       <w:proofErr w:type="spellStart"/>
       <w:r>
         <w:rPr>
           <w:rFonts w:ascii="Garamond" w:hAnsi="Garamond"/>
-          <w:sz w:val="24"/>
-          <w:szCs w:val="24"/>
-        </w:rPr>
-        <w:t>completare</w:t>
+          <w:b/>
+          <w:bCs/>
+          <w:color w:val="auto"/>
+          <w:sz w:val="26"/>
+          <w:szCs w:val="26"/>
+          <w:lang w:val="it-IT"/>
+        </w:rPr>
+        <w:t>eclipse</w:t>
       </w:r>
       <w:proofErr w:type="spellEnd"/>
       <w:r>
         <w:rPr>
           <w:rFonts w:ascii="Garamond" w:hAnsi="Garamond"/>
+          <w:b/>
+          <w:bCs/>
+          <w:color w:val="auto"/>
+          <w:sz w:val="26"/>
+          <w:szCs w:val="26"/>
+          <w:lang w:val="it-IT"/>
+        </w:rPr>
+        <w:t>/</w:t>
+      </w:r>
+      <w:proofErr w:type="gramStart"/>
+      <w:r>
+        <w:rPr>
+          <w:rFonts w:ascii="Garamond" w:hAnsi="Garamond"/>
+          <w:b/>
+          <w:bCs/>
+          <w:color w:val="auto"/>
+          <w:sz w:val="26"/>
+          <w:szCs w:val="26"/>
+          <w:lang w:val="it-IT"/>
+        </w:rPr>
+        <w:t>Apache  Tomcat</w:t>
+      </w:r>
+      <w:proofErr w:type="gramEnd"/>
+    </w:p>
+    <w:p>
+      <w:pPr>
+        <w:pStyle w:val="Nessunaspaziatura"/>
+        <w:spacing w:after="61"/>
+        <w:jc w:val="both"/>
+        <w:rPr>
+          <w:rFonts w:ascii="Garamond" w:hAnsi="Garamond"/>
+          <w:color w:val="auto"/>
           <w:sz w:val="24"/>
           <w:szCs w:val="24"/>
-        </w:rPr>
-        <w:t xml:space="preserve"> </w:t>
+          <w:lang w:val="it-IT"/>
+        </w:rPr>
+      </w:pPr>
+      <w:r>
+        <w:rPr>
+          <w:rFonts w:ascii="Garamond" w:hAnsi="Garamond"/>
+          <w:color w:val="auto"/>
+          <w:sz w:val="24"/>
+          <w:szCs w:val="24"/>
+          <w:lang w:val="it-IT"/>
+        </w:rPr>
+        <w:t xml:space="preserve">Aprire Eclipse EE, nella sezione “Servers” aggiungere il nuovo server </w:t>
+      </w:r>
+      <w:r>
+        <w:rPr>
+          <w:rFonts w:ascii="Garamond" w:hAnsi="Garamond"/>
+          <w:color w:val="auto"/>
+          <w:sz w:val="24"/>
+          <w:szCs w:val="24"/>
+          <w:lang w:val="it-IT"/>
+        </w:rPr>
+        <w:t>Apache Tomcat v9.0</w:t>
+      </w:r>
+      <w:r>
+        <w:rPr>
+          <w:rFonts w:ascii="Garamond" w:hAnsi="Garamond"/>
+          <w:color w:val="auto"/>
+          <w:sz w:val="24"/>
+          <w:szCs w:val="24"/>
+          <w:lang w:val="it-IT"/>
+        </w:rPr>
+        <w:t xml:space="preserve"> scaricato in precedenza.</w:t>
+      </w:r>
+    </w:p>
+    <w:p>
+      <w:pPr>
+        <w:pStyle w:val="Nessunaspaziatura"/>
+        <w:spacing w:after="61"/>
+        <w:jc w:val="both"/>
+        <w:rPr>
+          <w:rFonts w:ascii="Garamond" w:hAnsi="Garamond"/>
+          <w:color w:val="auto"/>
+          <w:sz w:val="24"/>
+          <w:szCs w:val="24"/>
+          <w:lang w:val="it-IT"/>
+        </w:rPr>
+      </w:pPr>
+      <w:r>
+        <w:rPr>
+          <w:rFonts w:ascii="Garamond" w:hAnsi="Garamond"/>
+          <w:color w:val="auto"/>
+          <w:sz w:val="24"/>
+          <w:szCs w:val="24"/>
+          <w:lang w:val="it-IT"/>
+        </w:rPr>
+        <w:t xml:space="preserve">Dopo aver creato il server </w:t>
+      </w:r>
+      <w:r>
+        <w:rPr>
+          <w:rFonts w:ascii="Garamond" w:hAnsi="Garamond"/>
+          <w:color w:val="auto"/>
+          <w:sz w:val="24"/>
+          <w:szCs w:val="24"/>
+          <w:lang w:val="it-IT"/>
+        </w:rPr>
+        <w:t>Apache Tomcat v9.0</w:t>
+      </w:r>
+      <w:r>
+        <w:rPr>
+          <w:rFonts w:ascii="Garamond" w:hAnsi="Garamond"/>
+          <w:color w:val="auto"/>
+          <w:sz w:val="24"/>
+          <w:szCs w:val="24"/>
+          <w:lang w:val="it-IT"/>
+        </w:rPr>
+        <w:t xml:space="preserve">, importare il progetto in </w:t>
       </w:r>
       <w:proofErr w:type="spellStart"/>
       <w:r>
         <w:rPr>
           <w:rFonts w:ascii="Garamond" w:hAnsi="Garamond"/>
+          <w:color w:val="auto"/>
           <w:sz w:val="24"/>
           <w:szCs w:val="24"/>
-        </w:rPr>
-        <w:t>l’installazione</w:t>
+          <w:lang w:val="it-IT"/>
+        </w:rPr>
+        <w:t>eclipse</w:t>
       </w:r>
       <w:proofErr w:type="spellEnd"/>
       <w:r>
         <w:rPr>
           <w:rFonts w:ascii="Garamond" w:hAnsi="Garamond"/>
+          <w:color w:val="auto"/>
           <w:sz w:val="24"/>
           <w:szCs w:val="24"/>
-        </w:rPr>
-        <w:t xml:space="preserve"> in locale, </w:t>
+          <w:lang w:val="it-IT"/>
+        </w:rPr>
+        <w:t>, e aggiungerlo al server tramite l’opzione “</w:t>
       </w:r>
       <w:proofErr w:type="spellStart"/>
       <w:r>
         <w:rPr>
           <w:rFonts w:ascii="Garamond" w:hAnsi="Garamond"/>
+          <w:color w:val="auto"/>
           <w:sz w:val="24"/>
           <w:szCs w:val="24"/>
-        </w:rPr>
-        <w:t>aprire</w:t>
+          <w:lang w:val="it-IT"/>
+        </w:rPr>
+        <w:t>Add</w:t>
       </w:r>
       <w:proofErr w:type="spellEnd"/>
       <w:r>
         <w:rPr>
           <w:rFonts w:ascii="Garamond" w:hAnsi="Garamond"/>
+          <w:color w:val="auto"/>
           <w:sz w:val="24"/>
           <w:szCs w:val="24"/>
-        </w:rPr>
-        <w:t xml:space="preserve"> </w:t>
+          <w:lang w:val="it-IT"/>
+        </w:rPr>
+        <w:t xml:space="preserve"> and </w:t>
       </w:r>
       <w:proofErr w:type="spellStart"/>
       <w:r>
         <w:rPr>
           <w:rFonts w:ascii="Garamond" w:hAnsi="Garamond"/>
+          <w:color w:val="auto"/>
           <w:sz w:val="24"/>
           <w:szCs w:val="24"/>
-        </w:rPr>
-        <w:t>il</w:t>
+          <w:lang w:val="it-IT"/>
+        </w:rPr>
+        <w:t>Remove</w:t>
       </w:r>
       <w:proofErr w:type="spellEnd"/>
       <w:r>
         <w:rPr>
           <w:rFonts w:ascii="Garamond" w:hAnsi="Garamond"/>
+          <w:color w:val="auto"/>
           <w:sz w:val="24"/>
           <w:szCs w:val="24"/>
-        </w:rPr>
-        <w:t xml:space="preserve"> browser e </w:t>
-      </w:r>
-      <w:proofErr w:type="spellStart"/>
-      <w:r>
-        <w:rPr>
-          <w:rFonts w:ascii="Garamond" w:hAnsi="Garamond"/>
-          <w:sz w:val="24"/>
-          <w:szCs w:val="24"/>
-        </w:rPr>
-        <w:t>digitare</w:t>
-      </w:r>
-      <w:proofErr w:type="spellEnd"/>
-      <w:r>
-        <w:rPr>
-          <w:rFonts w:ascii="Garamond" w:hAnsi="Garamond"/>
-          <w:sz w:val="24"/>
-          <w:szCs w:val="24"/>
-        </w:rPr>
-        <w:t xml:space="preserve"> </w:t>
-      </w:r>
-      <w:proofErr w:type="spellStart"/>
-      <w:r>
-        <w:rPr>
-          <w:rFonts w:ascii="Garamond" w:hAnsi="Garamond"/>
-          <w:sz w:val="24"/>
-          <w:szCs w:val="24"/>
-        </w:rPr>
-        <w:t>il</w:t>
-      </w:r>
-      <w:proofErr w:type="spellEnd"/>
-      <w:r>
-        <w:rPr>
-          <w:rFonts w:ascii="Garamond" w:hAnsi="Garamond"/>
-          <w:sz w:val="24"/>
-          <w:szCs w:val="24"/>
-        </w:rPr>
-        <w:t xml:space="preserve"> </w:t>
-      </w:r>
-      <w:proofErr w:type="spellStart"/>
-      <w:r>
-        <w:rPr>
-          <w:rFonts w:ascii="Garamond" w:hAnsi="Garamond"/>
-          <w:sz w:val="24"/>
-          <w:szCs w:val="24"/>
-        </w:rPr>
-        <w:t>seguente</w:t>
-      </w:r>
-      <w:proofErr w:type="spellEnd"/>
-      <w:r>
-        <w:rPr>
-          <w:rFonts w:ascii="Garamond" w:hAnsi="Garamond"/>
-          <w:sz w:val="24"/>
-          <w:szCs w:val="24"/>
-        </w:rPr>
-        <w:t xml:space="preserve"> </w:t>
-      </w:r>
-      <w:proofErr w:type="spellStart"/>
-      <w:r>
-        <w:rPr>
-          <w:rFonts w:ascii="Garamond" w:hAnsi="Garamond"/>
-          <w:sz w:val="24"/>
-          <w:szCs w:val="24"/>
-        </w:rPr>
-        <w:t>indirizzo</w:t>
-      </w:r>
-      <w:proofErr w:type="spellEnd"/>
-      <w:r>
-        <w:rPr>
-          <w:rFonts w:ascii="Garamond" w:hAnsi="Garamond"/>
-          <w:sz w:val="24"/>
-          <w:szCs w:val="24"/>
-        </w:rPr>
-        <w:t>:</w:t>
+          <w:lang w:val="it-IT"/>
+        </w:rPr>
+        <w:t>…”</w:t>
       </w:r>
     </w:p>
     <w:p>
       <w:pPr>
         <w:pStyle w:val="Nessunaspaziatura"/>
+        <w:spacing w:after="61"/>
+        <w:jc w:val="both"/>
         <w:rPr>
           <w:rFonts w:ascii="Garamond" w:hAnsi="Garamond"/>
+          <w:color w:val="auto"/>
           <w:sz w:val="24"/>
           <w:szCs w:val="24"/>
-        </w:rPr>
-      </w:pPr>
+          <w:lang w:val="it-IT"/>
+        </w:rPr>
+      </w:pPr>
+      <w:r>
+        <w:rPr>
+          <w:rFonts w:ascii="Garamond" w:hAnsi="Garamond"/>
+          <w:color w:val="auto"/>
+          <w:sz w:val="24"/>
+          <w:szCs w:val="24"/>
+          <w:lang w:val="it-IT"/>
+        </w:rPr>
+        <w:t>Avviare il server Apache Tomcat v9.0.</w:t>
+      </w:r>
+    </w:p>
+    <w:p>
+      <w:pPr>
+        <w:pStyle w:val="Nessunaspaziatura"/>
+        <w:spacing w:after="61"/>
+        <w:jc w:val="both"/>
+        <w:rPr>
+          <w:rFonts w:ascii="Garamond" w:hAnsi="Garamond"/>
+          <w:b/>
+          <w:bCs/>
+          <w:color w:val="auto"/>
+          <w:sz w:val="26"/>
+          <w:szCs w:val="26"/>
+          <w:lang w:val="it-IT"/>
+        </w:rPr>
+      </w:pPr>
+    </w:p>
+    <w:p>
+      <w:pPr>
+        <w:pStyle w:val="Nessunaspaziatura"/>
+        <w:spacing w:after="61"/>
+        <w:rPr>
+          <w:rFonts w:ascii="Garamond" w:hAnsi="Garamond"/>
+          <w:color w:val="auto"/>
+          <w:sz w:val="24"/>
+          <w:szCs w:val="24"/>
+          <w:lang w:val="it-IT"/>
+        </w:rPr>
+      </w:pPr>
+      <w:r>
+        <w:rPr>
+          <w:rFonts w:ascii="Garamond" w:hAnsi="Garamond"/>
+          <w:color w:val="auto"/>
+          <w:sz w:val="24"/>
+          <w:szCs w:val="24"/>
+          <w:lang w:val="it-IT"/>
+        </w:rPr>
+        <w:t>Per completare l’installazione in locale</w:t>
+      </w:r>
+      <w:r>
+        <w:rPr>
+          <w:rFonts w:ascii="Garamond" w:hAnsi="Garamond"/>
+          <w:color w:val="auto"/>
+          <w:sz w:val="24"/>
+          <w:szCs w:val="24"/>
+          <w:lang w:val="it-IT"/>
+        </w:rPr>
+        <w:t xml:space="preserve"> e accedere alla piattaforma</w:t>
+      </w:r>
+      <w:r>
+        <w:rPr>
+          <w:rFonts w:ascii="Garamond" w:hAnsi="Garamond"/>
+          <w:color w:val="auto"/>
+          <w:sz w:val="24"/>
+          <w:szCs w:val="24"/>
+          <w:lang w:val="it-IT"/>
+        </w:rPr>
+        <w:t>, aprire il browser e digitare il seguente indirizzo:</w:t>
+      </w:r>
+      <w:r>
+        <w:rPr>
+          <w:rFonts w:ascii="Garamond" w:hAnsi="Garamond"/>
+          <w:color w:val="auto"/>
+          <w:sz w:val="24"/>
+          <w:szCs w:val="24"/>
+          <w:lang w:val="it-IT"/>
+        </w:rPr>
+        <w:t xml:space="preserve"> </w:t>
+      </w:r>
       <w:hyperlink r:id="rId15" w:history="1">
         <w:r>
           <w:rPr>
             <w:rStyle w:val="Collegamentoipertestuale"/>
             <w:rFonts w:ascii="Garamond" w:hAnsi="Garamond"/>
+            <w:color w:val="auto"/>
             <w:sz w:val="24"/>
             <w:szCs w:val="24"/>
+            <w:lang w:val="it-IT"/>
           </w:rPr>
           <w:t>http://localhost:8080/TutoratoSmart/</w:t>
         </w:r>
@@ -3673,16 +3502,19 @@
     <w:p>
       <w:pPr>
         <w:pStyle w:val="Nessunaspaziatura"/>
+        <w:spacing w:after="61"/>
         <w:rPr>
           <w:rFonts w:ascii="Garamond" w:hAnsi="Garamond"/>
           <w:sz w:val="24"/>
           <w:szCs w:val="24"/>
+          <w:lang w:val="it-IT"/>
         </w:rPr>
       </w:pPr>
     </w:p>
     <w:p>
       <w:pPr>
         <w:pStyle w:val="Nessunaspaziatura"/>
+        <w:spacing w:after="61"/>
         <w:rPr>
           <w:rFonts w:ascii="Garamond" w:hAnsi="Garamond"/>
           <w:sz w:val="24"/>
@@ -3691,16 +3523,13 @@
       </w:pPr>
       <w:r>
         <w:rPr>
-          <w:rFonts w:ascii="Garamond" w:hAnsi="Garamond"/>
           <w:noProof/>
-          <w:sz w:val="24"/>
-          <w:szCs w:val="24"/>
         </w:rPr>
         <w:drawing>
-          <wp:inline distT="0" distB="0" distL="0" distR="0" wp14:anchorId="325ADEB2" wp14:editId="6AF92DBB">
-            <wp:extent cx="5745480" cy="2827020"/>
-            <wp:effectExtent l="0" t="0" r="7620" b="0"/>
-            <wp:docPr id="11" name="Immagine 11"/>
+          <wp:inline distT="0" distB="0" distL="0" distR="0" wp14:anchorId="07F794A0" wp14:editId="4CED581E">
+            <wp:extent cx="5760085" cy="2644775"/>
+            <wp:effectExtent l="0" t="0" r="0" b="3175"/>
+            <wp:docPr id="1" name="Immagine 1"/>
             <wp:cNvGraphicFramePr>
               <a:graphicFrameLocks xmlns:a="http://schemas.openxmlformats.org/drawingml/2006/main" noChangeAspect="1"/>
             </wp:cNvGraphicFramePr>
@@ -3729,7 +3558,7 @@
                   <pic:spPr bwMode="auto">
                     <a:xfrm>
                       <a:off x="0" y="0"/>
-                      <a:ext cx="5745480" cy="2827020"/>
+                      <a:ext cx="5760085" cy="2644775"/>
                     </a:xfrm>
                     <a:prstGeom prst="rect">
                       <a:avLst/>
@@ -3749,280 +3578,99 @@
     <w:p>
       <w:pPr>
         <w:pStyle w:val="Nessunaspaziatura"/>
+        <w:spacing w:after="61"/>
         <w:rPr>
           <w:rFonts w:ascii="Garamond" w:hAnsi="Garamond"/>
-          <w:sz w:val="24"/>
-          <w:szCs w:val="24"/>
         </w:rPr>
       </w:pPr>
     </w:p>
     <w:p>
       <w:pPr>
         <w:pStyle w:val="Nessunaspaziatura"/>
+        <w:spacing w:after="61"/>
         <w:rPr>
           <w:rFonts w:ascii="Garamond" w:hAnsi="Garamond"/>
-          <w:sz w:val="24"/>
-          <w:szCs w:val="24"/>
         </w:rPr>
       </w:pPr>
     </w:p>
     <w:p>
       <w:pPr>
         <w:pStyle w:val="Nessunaspaziatura"/>
+        <w:spacing w:after="61"/>
         <w:rPr>
           <w:rFonts w:ascii="Garamond" w:hAnsi="Garamond"/>
-          <w:sz w:val="24"/>
-          <w:szCs w:val="24"/>
         </w:rPr>
       </w:pPr>
     </w:p>
     <w:p>
       <w:pPr>
         <w:pStyle w:val="Nessunaspaziatura"/>
+        <w:spacing w:after="61"/>
         <w:rPr>
           <w:rFonts w:ascii="Garamond" w:hAnsi="Garamond"/>
-          <w:sz w:val="24"/>
-          <w:szCs w:val="24"/>
         </w:rPr>
       </w:pPr>
     </w:p>
     <w:p>
       <w:pPr>
         <w:pStyle w:val="Nessunaspaziatura"/>
+        <w:spacing w:after="61"/>
         <w:rPr>
           <w:rFonts w:ascii="Garamond" w:hAnsi="Garamond"/>
-          <w:sz w:val="24"/>
-          <w:szCs w:val="24"/>
         </w:rPr>
       </w:pPr>
     </w:p>
     <w:p>
       <w:pPr>
         <w:pStyle w:val="Nessunaspaziatura"/>
+        <w:spacing w:after="61"/>
         <w:rPr>
           <w:rFonts w:ascii="Garamond" w:hAnsi="Garamond"/>
-          <w:sz w:val="24"/>
-          <w:szCs w:val="24"/>
         </w:rPr>
       </w:pPr>
     </w:p>
     <w:p>
       <w:pPr>
         <w:pStyle w:val="Nessunaspaziatura"/>
+        <w:spacing w:after="61"/>
         <w:rPr>
           <w:rFonts w:ascii="Garamond" w:hAnsi="Garamond"/>
-          <w:sz w:val="24"/>
-          <w:szCs w:val="24"/>
         </w:rPr>
       </w:pPr>
     </w:p>
     <w:p>
       <w:pPr>
         <w:pStyle w:val="Nessunaspaziatura"/>
+        <w:spacing w:after="61"/>
         <w:rPr>
           <w:rFonts w:ascii="Garamond" w:hAnsi="Garamond"/>
-          <w:sz w:val="24"/>
-          <w:szCs w:val="24"/>
         </w:rPr>
       </w:pPr>
     </w:p>
     <w:p>
       <w:pPr>
         <w:pStyle w:val="Nessunaspaziatura"/>
+        <w:spacing w:after="61"/>
         <w:rPr>
           <w:rFonts w:ascii="Garamond" w:hAnsi="Garamond"/>
-          <w:sz w:val="24"/>
-          <w:szCs w:val="24"/>
         </w:rPr>
       </w:pPr>
     </w:p>
     <w:p>
       <w:pPr>
         <w:pStyle w:val="Nessunaspaziatura"/>
+        <w:spacing w:after="61"/>
         <w:rPr>
           <w:rFonts w:ascii="Garamond" w:hAnsi="Garamond"/>
-          <w:sz w:val="24"/>
-          <w:szCs w:val="24"/>
         </w:rPr>
       </w:pPr>
     </w:p>
     <w:p>
       <w:pPr>
         <w:pStyle w:val="Nessunaspaziatura"/>
+        <w:spacing w:after="61"/>
         <w:rPr>
           <w:rFonts w:ascii="Garamond" w:hAnsi="Garamond"/>
-          <w:sz w:val="24"/>
-          <w:szCs w:val="24"/>
-        </w:rPr>
-      </w:pPr>
-    </w:p>
-    <w:p>
-      <w:pPr>
-        <w:pStyle w:val="Nessunaspaziatura"/>
-        <w:rPr>
-          <w:rFonts w:ascii="Garamond" w:hAnsi="Garamond"/>
-          <w:sz w:val="24"/>
-          <w:szCs w:val="24"/>
-        </w:rPr>
-      </w:pPr>
-    </w:p>
-    <w:p>
-      <w:pPr>
-        <w:pStyle w:val="Nessunaspaziatura"/>
-        <w:rPr>
-          <w:rFonts w:ascii="Garamond" w:hAnsi="Garamond"/>
-          <w:sz w:val="24"/>
-          <w:szCs w:val="24"/>
-        </w:rPr>
-      </w:pPr>
-    </w:p>
-    <w:p>
-      <w:pPr>
-        <w:pStyle w:val="Nessunaspaziatura"/>
-        <w:rPr>
-          <w:rFonts w:ascii="Garamond" w:hAnsi="Garamond"/>
-          <w:sz w:val="24"/>
-          <w:szCs w:val="24"/>
-        </w:rPr>
-      </w:pPr>
-    </w:p>
-    <w:p>
-      <w:pPr>
-        <w:pStyle w:val="Nessunaspaziatura"/>
-        <w:rPr>
-          <w:rFonts w:ascii="Garamond" w:hAnsi="Garamond"/>
-          <w:sz w:val="24"/>
-          <w:szCs w:val="24"/>
-        </w:rPr>
-      </w:pPr>
-    </w:p>
-    <w:p>
-      <w:pPr>
-        <w:pStyle w:val="Nessunaspaziatura"/>
-        <w:rPr>
-          <w:rFonts w:ascii="Garamond" w:hAnsi="Garamond"/>
-          <w:sz w:val="24"/>
-          <w:szCs w:val="24"/>
-        </w:rPr>
-      </w:pPr>
-    </w:p>
-    <w:p>
-      <w:pPr>
-        <w:pStyle w:val="Nessunaspaziatura"/>
-        <w:rPr>
-          <w:rFonts w:ascii="Garamond" w:hAnsi="Garamond"/>
-          <w:sz w:val="24"/>
-          <w:szCs w:val="24"/>
-        </w:rPr>
-      </w:pPr>
-    </w:p>
-    <w:p>
-      <w:pPr>
-        <w:pStyle w:val="Nessunaspaziatura"/>
-        <w:rPr>
-          <w:rFonts w:ascii="Garamond" w:hAnsi="Garamond"/>
-          <w:sz w:val="24"/>
-          <w:szCs w:val="24"/>
-        </w:rPr>
-      </w:pPr>
-    </w:p>
-    <w:p>
-      <w:pPr>
-        <w:pStyle w:val="Nessunaspaziatura"/>
-        <w:rPr>
-          <w:rFonts w:ascii="Garamond" w:hAnsi="Garamond"/>
-          <w:sz w:val="24"/>
-          <w:szCs w:val="24"/>
-        </w:rPr>
-      </w:pPr>
-    </w:p>
-    <w:p>
-      <w:pPr>
-        <w:pStyle w:val="Nessunaspaziatura"/>
-        <w:rPr>
-          <w:rFonts w:ascii="Garamond" w:hAnsi="Garamond"/>
-          <w:sz w:val="24"/>
-          <w:szCs w:val="24"/>
-        </w:rPr>
-      </w:pPr>
-    </w:p>
-    <w:p>
-      <w:pPr>
-        <w:pStyle w:val="Nessunaspaziatura"/>
-        <w:rPr>
-          <w:rFonts w:ascii="Garamond" w:hAnsi="Garamond"/>
-          <w:sz w:val="24"/>
-          <w:szCs w:val="24"/>
-        </w:rPr>
-      </w:pPr>
-    </w:p>
-    <w:p>
-      <w:pPr>
-        <w:pStyle w:val="Nessunaspaziatura"/>
-        <w:rPr>
-          <w:rFonts w:ascii="Garamond" w:hAnsi="Garamond"/>
-          <w:sz w:val="24"/>
-          <w:szCs w:val="24"/>
-        </w:rPr>
-      </w:pPr>
-    </w:p>
-    <w:p>
-      <w:pPr>
-        <w:pStyle w:val="Nessunaspaziatura"/>
-        <w:rPr>
-          <w:rFonts w:ascii="Garamond" w:hAnsi="Garamond"/>
-          <w:sz w:val="24"/>
-          <w:szCs w:val="24"/>
-        </w:rPr>
-      </w:pPr>
-    </w:p>
-    <w:p>
-      <w:pPr>
-        <w:pStyle w:val="Nessunaspaziatura"/>
-        <w:rPr>
-          <w:rFonts w:ascii="Garamond" w:hAnsi="Garamond"/>
-          <w:sz w:val="24"/>
-          <w:szCs w:val="24"/>
-        </w:rPr>
-      </w:pPr>
-    </w:p>
-    <w:p>
-      <w:pPr>
-        <w:pStyle w:val="Nessunaspaziatura"/>
-        <w:rPr>
-          <w:rFonts w:ascii="Garamond" w:hAnsi="Garamond"/>
-          <w:sz w:val="24"/>
-          <w:szCs w:val="24"/>
-        </w:rPr>
-      </w:pPr>
-    </w:p>
-    <w:p>
-      <w:pPr>
-        <w:pStyle w:val="Nessunaspaziatura"/>
-        <w:rPr>
-          <w:rFonts w:ascii="Garamond" w:hAnsi="Garamond"/>
-          <w:sz w:val="24"/>
-          <w:szCs w:val="24"/>
-        </w:rPr>
-      </w:pPr>
-    </w:p>
-    <w:p>
-      <w:pPr>
-        <w:pStyle w:val="Nessunaspaziatura"/>
-        <w:rPr>
-          <w:rFonts w:ascii="Garamond" w:hAnsi="Garamond"/>
-          <w:sz w:val="24"/>
-          <w:szCs w:val="24"/>
-        </w:rPr>
-      </w:pPr>
-    </w:p>
-    <w:p>
-      <w:pPr>
-        <w:pStyle w:val="Nessunaspaziatura"/>
-        <w:rPr>
-          <w:rFonts w:ascii="Garamond" w:hAnsi="Garamond"/>
-          <w:sz w:val="24"/>
-          <w:szCs w:val="24"/>
         </w:rPr>
       </w:pPr>
     </w:p>
@@ -4036,12 +3684,13 @@
           <w:lang w:val="it-IT"/>
         </w:rPr>
       </w:pPr>
-      <w:bookmarkStart w:id="9" w:name="_Toc29980948"/>
+      <w:bookmarkStart w:id="8" w:name="_Toc29980948"/>
       <w:r>
         <w:rPr>
           <w:color w:val="1F4E79"/>
           <w:lang w:val="it-IT"/>
         </w:rPr>
+        <w:lastRenderedPageBreak/>
         <w:t>6</w:t>
       </w:r>
       <w:r>
@@ -4057,29 +3706,33 @@
           <w:lang w:val="it-IT"/>
         </w:rPr>
         <w:t>Primo accesso</w:t>
+      </w:r>
+      <w:bookmarkEnd w:id="8"/>
+    </w:p>
+    <w:p>
+      <w:pPr>
+        <w:pStyle w:val="Titolo2"/>
+        <w:spacing w:before="0" w:after="61"/>
+        <w:rPr>
+          <w:color w:val="auto"/>
+          <w:lang w:val="it-IT"/>
+        </w:rPr>
+      </w:pPr>
+      <w:bookmarkStart w:id="9" w:name="_Toc29980949"/>
+      <w:r>
+        <w:rPr>
+          <w:color w:val="auto"/>
+          <w:lang w:val="it-IT"/>
+        </w:rPr>
+        <w:t>6.1. Credenziali per il primo accesso – Membro della Commissione</w:t>
       </w:r>
       <w:bookmarkEnd w:id="9"/>
     </w:p>
     <w:p>
       <w:pPr>
-        <w:pStyle w:val="Titolo2"/>
-        <w:rPr>
-          <w:lang w:val="it-IT"/>
-        </w:rPr>
-      </w:pPr>
-      <w:bookmarkStart w:id="10" w:name="_Toc29980949"/>
-      <w:r>
-        <w:rPr>
-          <w:lang w:val="it-IT"/>
-        </w:rPr>
-        <w:t>6.1. Credenziali per il primo accesso – Membro della Commissione</w:t>
-      </w:r>
-      <w:bookmarkEnd w:id="10"/>
-    </w:p>
-    <w:p>
-      <w:pPr>
-        <w:pStyle w:val="Nessunaspaziatura"/>
-        <w:rPr>
+        <w:rPr>
+          <w:sz w:val="20"/>
+          <w:szCs w:val="16"/>
           <w:lang w:val="it-IT"/>
         </w:rPr>
       </w:pPr>
@@ -4171,11 +3824,13 @@
               <w:jc w:val="center"/>
               <w:rPr>
                 <w:szCs w:val="24"/>
+                <w:lang w:val="en-US"/>
               </w:rPr>
             </w:pPr>
             <w:r>
               <w:rPr>
                 <w:szCs w:val="24"/>
+                <w:lang w:val="en-US"/>
               </w:rPr>
               <w:t>d.molinaro@commissione.unicampania.it</w:t>
             </w:r>
@@ -4209,6 +3864,7 @@
     <w:p>
       <w:pPr>
         <w:pStyle w:val="Nessunaspaziatura"/>
+        <w:spacing w:after="61"/>
         <w:rPr>
           <w:lang w:val="it-IT"/>
         </w:rPr>
@@ -4217,6 +3873,7 @@
     <w:p>
       <w:pPr>
         <w:pStyle w:val="Nessunaspaziatura"/>
+        <w:spacing w:after="61"/>
         <w:rPr>
           <w:rFonts w:ascii="Garamond" w:hAnsi="Garamond"/>
           <w:sz w:val="24"/>
@@ -4225,16 +3882,13 @@
       </w:pPr>
       <w:r>
         <w:rPr>
-          <w:rFonts w:ascii="Garamond" w:hAnsi="Garamond"/>
           <w:noProof/>
-          <w:sz w:val="24"/>
-          <w:szCs w:val="24"/>
         </w:rPr>
         <w:drawing>
-          <wp:inline distT="0" distB="0" distL="0" distR="0" wp14:anchorId="45BE919C" wp14:editId="5465FF8C">
-            <wp:extent cx="5745480" cy="2827020"/>
-            <wp:effectExtent l="0" t="0" r="7620" b="0"/>
-            <wp:docPr id="15" name="Immagine 15"/>
+          <wp:inline distT="0" distB="0" distL="0" distR="0" wp14:anchorId="6D573E17" wp14:editId="541F31EF">
+            <wp:extent cx="5760085" cy="2762250"/>
+            <wp:effectExtent l="0" t="0" r="0" b="0"/>
+            <wp:docPr id="3" name="Immagine 3"/>
             <wp:cNvGraphicFramePr>
               <a:graphicFrameLocks xmlns:a="http://schemas.openxmlformats.org/drawingml/2006/main" noChangeAspect="1"/>
             </wp:cNvGraphicFramePr>
@@ -4242,7 +3896,7 @@
               <a:graphicData uri="http://schemas.openxmlformats.org/drawingml/2006/picture">
                 <pic:pic xmlns:pic="http://schemas.openxmlformats.org/drawingml/2006/picture">
                   <pic:nvPicPr>
-                    <pic:cNvPr id="0" name="Picture 2"/>
+                    <pic:cNvPr id="0" name="Picture 3"/>
                     <pic:cNvPicPr>
                       <a:picLocks noChangeAspect="1" noChangeArrowheads="1"/>
                     </pic:cNvPicPr>
@@ -4263,7 +3917,7 @@
                   <pic:spPr bwMode="auto">
                     <a:xfrm>
                       <a:off x="0" y="0"/>
-                      <a:ext cx="5745480" cy="2827020"/>
+                      <a:ext cx="5760085" cy="2762250"/>
                     </a:xfrm>
                     <a:prstGeom prst="rect">
                       <a:avLst/>
@@ -4283,276 +3937,222 @@
     <w:p>
       <w:pPr>
         <w:pStyle w:val="Nessunaspaziatura"/>
+        <w:spacing w:after="61"/>
         <w:rPr>
           <w:rFonts w:ascii="Garamond" w:hAnsi="Garamond"/>
-          <w:sz w:val="24"/>
-          <w:szCs w:val="24"/>
         </w:rPr>
       </w:pPr>
     </w:p>
     <w:p>
       <w:pPr>
         <w:pStyle w:val="Nessunaspaziatura"/>
+        <w:spacing w:after="61"/>
         <w:rPr>
           <w:rFonts w:ascii="Garamond" w:hAnsi="Garamond"/>
-          <w:sz w:val="24"/>
-          <w:szCs w:val="24"/>
         </w:rPr>
       </w:pPr>
     </w:p>
     <w:p>
       <w:pPr>
         <w:pStyle w:val="Nessunaspaziatura"/>
+        <w:spacing w:after="61"/>
         <w:rPr>
           <w:rFonts w:ascii="Garamond" w:hAnsi="Garamond"/>
-          <w:sz w:val="24"/>
-          <w:szCs w:val="24"/>
         </w:rPr>
       </w:pPr>
     </w:p>
     <w:p>
       <w:pPr>
         <w:pStyle w:val="Nessunaspaziatura"/>
+        <w:spacing w:after="61"/>
         <w:rPr>
           <w:rFonts w:ascii="Garamond" w:hAnsi="Garamond"/>
-          <w:sz w:val="24"/>
-          <w:szCs w:val="24"/>
         </w:rPr>
       </w:pPr>
     </w:p>
     <w:p>
       <w:pPr>
         <w:pStyle w:val="Nessunaspaziatura"/>
+        <w:spacing w:after="61"/>
         <w:rPr>
           <w:rFonts w:ascii="Garamond" w:hAnsi="Garamond"/>
-          <w:sz w:val="24"/>
-          <w:szCs w:val="24"/>
         </w:rPr>
       </w:pPr>
     </w:p>
     <w:p>
       <w:pPr>
         <w:pStyle w:val="Nessunaspaziatura"/>
+        <w:spacing w:after="61"/>
         <w:rPr>
           <w:rFonts w:ascii="Garamond" w:hAnsi="Garamond"/>
-          <w:sz w:val="24"/>
-          <w:szCs w:val="24"/>
         </w:rPr>
       </w:pPr>
     </w:p>
     <w:p>
       <w:pPr>
         <w:pStyle w:val="Nessunaspaziatura"/>
+        <w:spacing w:after="61"/>
         <w:rPr>
           <w:rFonts w:ascii="Garamond" w:hAnsi="Garamond"/>
-          <w:sz w:val="24"/>
-          <w:szCs w:val="24"/>
         </w:rPr>
       </w:pPr>
     </w:p>
     <w:p>
       <w:pPr>
         <w:pStyle w:val="Nessunaspaziatura"/>
+        <w:spacing w:after="61"/>
         <w:rPr>
           <w:rFonts w:ascii="Garamond" w:hAnsi="Garamond"/>
-          <w:sz w:val="24"/>
-          <w:szCs w:val="24"/>
         </w:rPr>
       </w:pPr>
     </w:p>
     <w:p>
       <w:pPr>
         <w:pStyle w:val="Nessunaspaziatura"/>
+        <w:spacing w:after="61"/>
         <w:rPr>
           <w:rFonts w:ascii="Garamond" w:hAnsi="Garamond"/>
-          <w:sz w:val="24"/>
-          <w:szCs w:val="24"/>
         </w:rPr>
       </w:pPr>
     </w:p>
     <w:p>
       <w:pPr>
         <w:pStyle w:val="Nessunaspaziatura"/>
+        <w:spacing w:after="61"/>
         <w:rPr>
           <w:rFonts w:ascii="Garamond" w:hAnsi="Garamond"/>
-          <w:sz w:val="24"/>
-          <w:szCs w:val="24"/>
         </w:rPr>
       </w:pPr>
     </w:p>
     <w:p>
       <w:pPr>
         <w:pStyle w:val="Nessunaspaziatura"/>
+        <w:spacing w:after="61"/>
         <w:rPr>
           <w:rFonts w:ascii="Garamond" w:hAnsi="Garamond"/>
-          <w:sz w:val="24"/>
-          <w:szCs w:val="24"/>
         </w:rPr>
       </w:pPr>
     </w:p>
     <w:p>
       <w:pPr>
         <w:pStyle w:val="Nessunaspaziatura"/>
+        <w:spacing w:after="61"/>
         <w:rPr>
           <w:rFonts w:ascii="Garamond" w:hAnsi="Garamond"/>
-          <w:sz w:val="24"/>
-          <w:szCs w:val="24"/>
         </w:rPr>
       </w:pPr>
     </w:p>
     <w:p>
       <w:pPr>
         <w:pStyle w:val="Nessunaspaziatura"/>
+        <w:spacing w:after="61"/>
         <w:rPr>
           <w:rFonts w:ascii="Garamond" w:hAnsi="Garamond"/>
-          <w:sz w:val="24"/>
-          <w:szCs w:val="24"/>
         </w:rPr>
       </w:pPr>
     </w:p>
     <w:p>
       <w:pPr>
         <w:pStyle w:val="Nessunaspaziatura"/>
+        <w:spacing w:after="61"/>
         <w:rPr>
           <w:rFonts w:ascii="Garamond" w:hAnsi="Garamond"/>
-          <w:sz w:val="24"/>
-          <w:szCs w:val="24"/>
         </w:rPr>
       </w:pPr>
     </w:p>
     <w:p>
       <w:pPr>
         <w:pStyle w:val="Nessunaspaziatura"/>
+        <w:spacing w:after="61"/>
         <w:rPr>
           <w:rFonts w:ascii="Garamond" w:hAnsi="Garamond"/>
-          <w:sz w:val="24"/>
-          <w:szCs w:val="24"/>
         </w:rPr>
       </w:pPr>
     </w:p>
     <w:p>
       <w:pPr>
         <w:pStyle w:val="Nessunaspaziatura"/>
+        <w:spacing w:after="61"/>
         <w:rPr>
           <w:rFonts w:ascii="Garamond" w:hAnsi="Garamond"/>
-          <w:sz w:val="24"/>
-          <w:szCs w:val="24"/>
         </w:rPr>
       </w:pPr>
     </w:p>
     <w:p>
       <w:pPr>
         <w:pStyle w:val="Nessunaspaziatura"/>
+        <w:spacing w:after="61"/>
         <w:rPr>
           <w:rFonts w:ascii="Garamond" w:hAnsi="Garamond"/>
-          <w:sz w:val="24"/>
-          <w:szCs w:val="24"/>
         </w:rPr>
       </w:pPr>
     </w:p>
     <w:p>
       <w:pPr>
         <w:pStyle w:val="Nessunaspaziatura"/>
+        <w:spacing w:after="61"/>
         <w:rPr>
           <w:rFonts w:ascii="Garamond" w:hAnsi="Garamond"/>
-          <w:sz w:val="24"/>
-          <w:szCs w:val="24"/>
         </w:rPr>
       </w:pPr>
     </w:p>
     <w:p>
       <w:pPr>
         <w:pStyle w:val="Nessunaspaziatura"/>
+        <w:spacing w:after="61"/>
         <w:rPr>
           <w:rFonts w:ascii="Garamond" w:hAnsi="Garamond"/>
-          <w:sz w:val="24"/>
-          <w:szCs w:val="24"/>
         </w:rPr>
       </w:pPr>
     </w:p>
     <w:p>
       <w:pPr>
         <w:pStyle w:val="Nessunaspaziatura"/>
+        <w:spacing w:after="61"/>
         <w:rPr>
           <w:rFonts w:ascii="Garamond" w:hAnsi="Garamond"/>
-          <w:sz w:val="24"/>
-          <w:szCs w:val="24"/>
         </w:rPr>
       </w:pPr>
     </w:p>
     <w:p>
       <w:pPr>
         <w:pStyle w:val="Nessunaspaziatura"/>
+        <w:spacing w:after="61"/>
         <w:rPr>
           <w:rFonts w:ascii="Garamond" w:hAnsi="Garamond"/>
-          <w:sz w:val="24"/>
-          <w:szCs w:val="24"/>
         </w:rPr>
       </w:pPr>
     </w:p>
     <w:p>
       <w:pPr>
-        <w:pStyle w:val="Nessunaspaziatura"/>
-        <w:rPr>
-          <w:rFonts w:ascii="Garamond" w:hAnsi="Garamond"/>
-          <w:sz w:val="24"/>
-          <w:szCs w:val="24"/>
-        </w:rPr>
-      </w:pPr>
+        <w:pStyle w:val="Titolo2"/>
+        <w:numPr>
+          <w:ilvl w:val="1"/>
+          <w:numId w:val="1"/>
+        </w:numPr>
+        <w:spacing w:before="0" w:after="61"/>
+        <w:rPr>
+          <w:color w:val="auto"/>
+          <w:lang w:val="it-IT"/>
+        </w:rPr>
+      </w:pPr>
+      <w:bookmarkStart w:id="10" w:name="_Toc29980950"/>
+      <w:r>
+        <w:rPr>
+          <w:color w:val="auto"/>
+          <w:lang w:val="it-IT"/>
+        </w:rPr>
+        <w:lastRenderedPageBreak/>
+        <w:t>Credenziali per il primo accesso – Tutor</w:t>
+      </w:r>
+      <w:bookmarkEnd w:id="10"/>
     </w:p>
     <w:p>
       <w:pPr>
-        <w:pStyle w:val="Nessunaspaziatura"/>
-        <w:rPr>
-          <w:rFonts w:ascii="Garamond" w:hAnsi="Garamond"/>
-          <w:sz w:val="24"/>
-          <w:szCs w:val="24"/>
-        </w:rPr>
-      </w:pPr>
-    </w:p>
-    <w:p>
-      <w:pPr>
-        <w:pStyle w:val="Nessunaspaziatura"/>
-        <w:rPr>
-          <w:rFonts w:ascii="Garamond" w:hAnsi="Garamond"/>
-          <w:sz w:val="24"/>
-          <w:szCs w:val="24"/>
-        </w:rPr>
-      </w:pPr>
-    </w:p>
-    <w:p>
-      <w:pPr>
-        <w:pStyle w:val="Titolo2"/>
-        <w:rPr>
-          <w:lang w:val="it-IT"/>
-        </w:rPr>
-      </w:pPr>
-      <w:bookmarkStart w:id="11" w:name="_Toc29980950"/>
-      <w:r>
-        <w:rPr>
-          <w:lang w:val="it-IT"/>
-        </w:rPr>
-        <w:t>6.2. Credenziali per il primo accesso – Tutor</w:t>
-      </w:r>
-      <w:bookmarkEnd w:id="11"/>
-    </w:p>
-    <w:p>
-      <w:pPr>
-        <w:pStyle w:val="Nessunaspaziatura"/>
-        <w:rPr>
-          <w:rFonts w:ascii="Garamond" w:hAnsi="Garamond"/>
-          <w:sz w:val="24"/>
-          <w:szCs w:val="24"/>
-        </w:rPr>
-      </w:pPr>
-    </w:p>
-    <w:p>
-      <w:pPr>
-        <w:pStyle w:val="Nessunaspaziatura"/>
-        <w:rPr>
-          <w:rFonts w:ascii="Garamond" w:hAnsi="Garamond"/>
-          <w:sz w:val="24"/>
-          <w:szCs w:val="24"/>
+        <w:rPr>
+          <w:sz w:val="20"/>
+          <w:szCs w:val="16"/>
+          <w:lang w:val="it-IT"/>
         </w:rPr>
       </w:pPr>
     </w:p>
@@ -4643,11 +4243,13 @@
               <w:jc w:val="center"/>
               <w:rPr>
                 <w:szCs w:val="24"/>
+                <w:lang w:val="en-US"/>
               </w:rPr>
             </w:pPr>
             <w:r>
               <w:rPr>
                 <w:szCs w:val="24"/>
+                <w:lang w:val="en-US"/>
               </w:rPr>
               <w:t>m.pisciotta@studenti.unicampania.it</w:t>
             </w:r>
@@ -4681,44 +4283,31 @@
     <w:p>
       <w:pPr>
         <w:pStyle w:val="Nessunaspaziatura"/>
+        <w:spacing w:after="61"/>
+        <w:rPr>
+          <w:rFonts w:ascii="Garamond" w:hAnsi="Garamond"/>
+        </w:rPr>
+      </w:pPr>
+    </w:p>
+    <w:p>
+      <w:pPr>
+        <w:pStyle w:val="Nessunaspaziatura"/>
+        <w:spacing w:after="61"/>
         <w:rPr>
           <w:rFonts w:ascii="Garamond" w:hAnsi="Garamond"/>
           <w:sz w:val="24"/>
           <w:szCs w:val="24"/>
         </w:rPr>
       </w:pPr>
-    </w:p>
-    <w:p>
-      <w:pPr>
-        <w:pStyle w:val="Nessunaspaziatura"/>
-        <w:rPr>
-          <w:rFonts w:ascii="Garamond" w:hAnsi="Garamond"/>
-          <w:sz w:val="24"/>
-          <w:szCs w:val="24"/>
-        </w:rPr>
-      </w:pPr>
-    </w:p>
-    <w:p>
-      <w:pPr>
-        <w:pStyle w:val="Nessunaspaziatura"/>
-        <w:rPr>
-          <w:rFonts w:ascii="Garamond" w:hAnsi="Garamond"/>
-          <w:sz w:val="24"/>
-          <w:szCs w:val="24"/>
-        </w:rPr>
-      </w:pPr>
       <w:r>
         <w:rPr>
-          <w:rFonts w:ascii="Garamond" w:hAnsi="Garamond"/>
           <w:noProof/>
-          <w:sz w:val="24"/>
-          <w:szCs w:val="24"/>
         </w:rPr>
         <w:drawing>
-          <wp:inline distT="0" distB="0" distL="0" distR="0" wp14:anchorId="5F18FC3A" wp14:editId="0FC0C622">
-            <wp:extent cx="5760720" cy="2842260"/>
+          <wp:inline distT="0" distB="0" distL="0" distR="0" wp14:anchorId="46692CCF" wp14:editId="598C7253">
+            <wp:extent cx="5760085" cy="2694305"/>
             <wp:effectExtent l="0" t="0" r="0" b="0"/>
-            <wp:docPr id="16" name="Immagine 16"/>
+            <wp:docPr id="4" name="Immagine 4"/>
             <wp:cNvGraphicFramePr>
               <a:graphicFrameLocks xmlns:a="http://schemas.openxmlformats.org/drawingml/2006/main" noChangeAspect="1"/>
             </wp:cNvGraphicFramePr>
@@ -4726,7 +4315,7 @@
               <a:graphicData uri="http://schemas.openxmlformats.org/drawingml/2006/picture">
                 <pic:pic xmlns:pic="http://schemas.openxmlformats.org/drawingml/2006/picture">
                   <pic:nvPicPr>
-                    <pic:cNvPr id="0" name="Picture 3"/>
+                    <pic:cNvPr id="0" name="Picture 5"/>
                     <pic:cNvPicPr>
                       <a:picLocks noChangeAspect="1" noChangeArrowheads="1"/>
                     </pic:cNvPicPr>
@@ -4747,7 +4336,7 @@
                   <pic:spPr bwMode="auto">
                     <a:xfrm>
                       <a:off x="0" y="0"/>
-                      <a:ext cx="5760720" cy="2842260"/>
+                      <a:ext cx="5760085" cy="2694305"/>
                     </a:xfrm>
                     <a:prstGeom prst="rect">
                       <a:avLst/>
@@ -4767,290 +4356,83 @@
     <w:p>
       <w:pPr>
         <w:pStyle w:val="Nessunaspaziatura"/>
+        <w:spacing w:after="61"/>
         <w:rPr>
           <w:rFonts w:ascii="Garamond" w:hAnsi="Garamond"/>
+        </w:rPr>
+      </w:pPr>
+    </w:p>
+    <w:p>
+      <w:pPr>
+        <w:pStyle w:val="Nessunaspaziatura"/>
+        <w:spacing w:after="61"/>
+        <w:rPr>
+          <w:rFonts w:ascii="Garamond" w:hAnsi="Garamond"/>
+        </w:rPr>
+      </w:pPr>
+    </w:p>
+    <w:p>
+      <w:pPr>
+        <w:pStyle w:val="Titolo2"/>
+        <w:spacing w:before="0" w:after="61"/>
+        <w:rPr>
+          <w:color w:val="auto"/>
+          <w:lang w:val="it-IT"/>
+        </w:rPr>
+      </w:pPr>
+      <w:bookmarkStart w:id="11" w:name="_Toc29980951"/>
+      <w:r>
+        <w:rPr>
+          <w:color w:val="auto"/>
+          <w:lang w:val="it-IT"/>
+        </w:rPr>
+        <w:t>6.3. Credenziali per il primo accesso – Studente</w:t>
+      </w:r>
+      <w:bookmarkEnd w:id="11"/>
+    </w:p>
+    <w:p>
+      <w:pPr>
+        <w:pStyle w:val="Nessunaspaziatura"/>
+        <w:spacing w:after="61"/>
+        <w:rPr>
+          <w:color w:val="auto"/>
           <w:sz w:val="24"/>
           <w:szCs w:val="24"/>
-        </w:rPr>
-      </w:pPr>
-    </w:p>
-    <w:p>
-      <w:pPr>
-        <w:pStyle w:val="Nessunaspaziatura"/>
-        <w:rPr>
-          <w:rFonts w:ascii="Garamond" w:hAnsi="Garamond"/>
+          <w:lang w:val="it-IT"/>
+        </w:rPr>
+      </w:pPr>
+      <w:r>
+        <w:rPr>
+          <w:color w:val="auto"/>
           <w:sz w:val="24"/>
           <w:szCs w:val="24"/>
-        </w:rPr>
-      </w:pPr>
-    </w:p>
-    <w:p>
-      <w:pPr>
-        <w:pStyle w:val="Nessunaspaziatura"/>
-        <w:rPr>
-          <w:rFonts w:ascii="Garamond" w:hAnsi="Garamond"/>
+          <w:lang w:val="it-IT"/>
+        </w:rPr>
+        <w:t xml:space="preserve">Lo studente </w:t>
+      </w:r>
+      <w:r>
+        <w:rPr>
+          <w:color w:val="auto"/>
           <w:sz w:val="24"/>
           <w:szCs w:val="24"/>
-        </w:rPr>
-      </w:pPr>
-    </w:p>
-    <w:p>
-      <w:pPr>
-        <w:pStyle w:val="Nessunaspaziatura"/>
-        <w:rPr>
-          <w:rFonts w:ascii="Garamond" w:hAnsi="Garamond"/>
+          <w:lang w:val="it-IT"/>
+        </w:rPr>
+        <w:t>potrà e</w:t>
+      </w:r>
+      <w:r>
+        <w:rPr>
+          <w:color w:val="auto"/>
           <w:sz w:val="24"/>
           <w:szCs w:val="24"/>
-        </w:rPr>
-      </w:pPr>
-    </w:p>
-    <w:p>
-      <w:pPr>
-        <w:pStyle w:val="Nessunaspaziatura"/>
-        <w:rPr>
-          <w:rFonts w:ascii="Garamond" w:hAnsi="Garamond"/>
-          <w:sz w:val="24"/>
-          <w:szCs w:val="24"/>
-        </w:rPr>
-      </w:pPr>
-    </w:p>
-    <w:p>
-      <w:pPr>
-        <w:pStyle w:val="Nessunaspaziatura"/>
-        <w:rPr>
-          <w:rFonts w:ascii="Garamond" w:hAnsi="Garamond"/>
-          <w:sz w:val="24"/>
-          <w:szCs w:val="24"/>
-        </w:rPr>
-      </w:pPr>
-    </w:p>
-    <w:p>
-      <w:pPr>
-        <w:pStyle w:val="Nessunaspaziatura"/>
-        <w:rPr>
-          <w:rFonts w:ascii="Garamond" w:hAnsi="Garamond"/>
-          <w:sz w:val="24"/>
-          <w:szCs w:val="24"/>
-        </w:rPr>
-      </w:pPr>
-    </w:p>
-    <w:p>
-      <w:pPr>
-        <w:pStyle w:val="Nessunaspaziatura"/>
-        <w:rPr>
-          <w:rFonts w:ascii="Garamond" w:hAnsi="Garamond"/>
-          <w:sz w:val="24"/>
-          <w:szCs w:val="24"/>
-        </w:rPr>
-      </w:pPr>
-    </w:p>
-    <w:p>
-      <w:pPr>
-        <w:pStyle w:val="Nessunaspaziatura"/>
-        <w:rPr>
-          <w:rFonts w:ascii="Garamond" w:hAnsi="Garamond"/>
-          <w:sz w:val="24"/>
-          <w:szCs w:val="24"/>
-        </w:rPr>
-      </w:pPr>
-    </w:p>
-    <w:p>
-      <w:pPr>
-        <w:pStyle w:val="Nessunaspaziatura"/>
-        <w:rPr>
-          <w:rFonts w:ascii="Garamond" w:hAnsi="Garamond"/>
-          <w:sz w:val="24"/>
-          <w:szCs w:val="24"/>
-        </w:rPr>
-      </w:pPr>
-    </w:p>
-    <w:p>
-      <w:pPr>
-        <w:pStyle w:val="Nessunaspaziatura"/>
-        <w:rPr>
-          <w:rFonts w:ascii="Garamond" w:hAnsi="Garamond"/>
-          <w:sz w:val="24"/>
-          <w:szCs w:val="24"/>
-        </w:rPr>
-      </w:pPr>
-    </w:p>
-    <w:p>
-      <w:pPr>
-        <w:pStyle w:val="Nessunaspaziatura"/>
-        <w:rPr>
-          <w:rFonts w:ascii="Garamond" w:hAnsi="Garamond"/>
-          <w:sz w:val="24"/>
-          <w:szCs w:val="24"/>
-        </w:rPr>
-      </w:pPr>
-    </w:p>
-    <w:p>
-      <w:pPr>
-        <w:pStyle w:val="Nessunaspaziatura"/>
-        <w:rPr>
-          <w:rFonts w:ascii="Garamond" w:hAnsi="Garamond"/>
-          <w:sz w:val="24"/>
-          <w:szCs w:val="24"/>
-        </w:rPr>
-      </w:pPr>
-    </w:p>
-    <w:p>
-      <w:pPr>
-        <w:pStyle w:val="Nessunaspaziatura"/>
-        <w:rPr>
-          <w:rFonts w:ascii="Garamond" w:hAnsi="Garamond"/>
-          <w:sz w:val="24"/>
-          <w:szCs w:val="24"/>
-        </w:rPr>
-      </w:pPr>
-    </w:p>
-    <w:p>
-      <w:pPr>
-        <w:pStyle w:val="Nessunaspaziatura"/>
-        <w:rPr>
-          <w:rFonts w:ascii="Garamond" w:hAnsi="Garamond"/>
-          <w:sz w:val="24"/>
-          <w:szCs w:val="24"/>
-        </w:rPr>
-      </w:pPr>
-    </w:p>
-    <w:p>
-      <w:pPr>
-        <w:pStyle w:val="Nessunaspaziatura"/>
-        <w:rPr>
-          <w:rFonts w:ascii="Garamond" w:hAnsi="Garamond"/>
-          <w:sz w:val="24"/>
-          <w:szCs w:val="24"/>
-        </w:rPr>
-      </w:pPr>
-    </w:p>
-    <w:p>
-      <w:pPr>
-        <w:pStyle w:val="Nessunaspaziatura"/>
-        <w:rPr>
-          <w:rFonts w:ascii="Garamond" w:hAnsi="Garamond"/>
-          <w:sz w:val="24"/>
-          <w:szCs w:val="24"/>
-        </w:rPr>
-      </w:pPr>
-    </w:p>
-    <w:p>
-      <w:pPr>
-        <w:pStyle w:val="Nessunaspaziatura"/>
-        <w:rPr>
-          <w:rFonts w:ascii="Garamond" w:hAnsi="Garamond"/>
-          <w:sz w:val="24"/>
-          <w:szCs w:val="24"/>
-        </w:rPr>
-      </w:pPr>
-    </w:p>
-    <w:p>
-      <w:pPr>
-        <w:pStyle w:val="Nessunaspaziatura"/>
-        <w:rPr>
-          <w:rFonts w:ascii="Garamond" w:hAnsi="Garamond"/>
-          <w:sz w:val="24"/>
-          <w:szCs w:val="24"/>
-        </w:rPr>
-      </w:pPr>
-    </w:p>
-    <w:p>
-      <w:pPr>
-        <w:pStyle w:val="Nessunaspaziatura"/>
-        <w:rPr>
-          <w:rFonts w:ascii="Garamond" w:hAnsi="Garamond"/>
-          <w:sz w:val="24"/>
-          <w:szCs w:val="24"/>
-        </w:rPr>
-      </w:pPr>
-    </w:p>
-    <w:p>
-      <w:pPr>
-        <w:pStyle w:val="Nessunaspaziatura"/>
-        <w:rPr>
-          <w:rFonts w:ascii="Garamond" w:hAnsi="Garamond"/>
-          <w:sz w:val="24"/>
-          <w:szCs w:val="24"/>
-        </w:rPr>
-      </w:pPr>
-    </w:p>
-    <w:p>
-      <w:pPr>
-        <w:pStyle w:val="Nessunaspaziatura"/>
-        <w:rPr>
-          <w:rFonts w:ascii="Garamond" w:hAnsi="Garamond"/>
-          <w:sz w:val="24"/>
-          <w:szCs w:val="24"/>
-        </w:rPr>
-      </w:pPr>
-    </w:p>
-    <w:p>
-      <w:pPr>
-        <w:pStyle w:val="Nessunaspaziatura"/>
-        <w:rPr>
-          <w:rFonts w:ascii="Garamond" w:hAnsi="Garamond"/>
-          <w:sz w:val="24"/>
-          <w:szCs w:val="24"/>
-        </w:rPr>
-      </w:pPr>
-    </w:p>
-    <w:p>
-      <w:pPr>
-        <w:pStyle w:val="Nessunaspaziatura"/>
-        <w:rPr>
-          <w:rFonts w:ascii="Garamond" w:hAnsi="Garamond"/>
-          <w:sz w:val="24"/>
-          <w:szCs w:val="24"/>
-        </w:rPr>
-      </w:pPr>
-    </w:p>
-    <w:p>
-      <w:pPr>
-        <w:pStyle w:val="Nessunaspaziatura"/>
-        <w:rPr>
-          <w:rFonts w:ascii="Garamond" w:hAnsi="Garamond"/>
-          <w:sz w:val="24"/>
-          <w:szCs w:val="24"/>
-        </w:rPr>
-      </w:pPr>
-    </w:p>
-    <w:p>
-      <w:pPr>
-        <w:pStyle w:val="Titolo2"/>
-        <w:rPr>
-          <w:lang w:val="it-IT"/>
-        </w:rPr>
-      </w:pPr>
-      <w:bookmarkStart w:id="12" w:name="_Toc29980951"/>
-      <w:r>
-        <w:rPr>
-          <w:lang w:val="it-IT"/>
-        </w:rPr>
-        <w:t>6.3. Credenziali per il primo accesso – Studente</w:t>
-      </w:r>
-      <w:bookmarkEnd w:id="12"/>
-    </w:p>
-    <w:p>
-      <w:pPr>
-        <w:pStyle w:val="Nessunaspaziatura"/>
-        <w:rPr>
-          <w:sz w:val="24"/>
-          <w:szCs w:val="24"/>
-          <w:lang w:val="it-IT"/>
-        </w:rPr>
-      </w:pPr>
-      <w:r>
-        <w:rPr>
-          <w:sz w:val="24"/>
-          <w:szCs w:val="24"/>
-          <w:lang w:val="it-IT"/>
-        </w:rPr>
-        <w:t>Lo studente dovrà prima effettuare la registrazione per poter accedere al sistema</w:t>
+          <w:lang w:val="it-IT"/>
+        </w:rPr>
+        <w:t>ffettuare la registrazione per poter accedere al sistema</w:t>
       </w:r>
     </w:p>
     <w:p>
       <w:pPr>
         <w:pStyle w:val="Nessunaspaziatura"/>
+        <w:spacing w:after="61"/>
         <w:rPr>
           <w:sz w:val="24"/>
           <w:szCs w:val="24"/>
@@ -5061,6 +4443,7 @@
     <w:p>
       <w:pPr>
         <w:pStyle w:val="Nessunaspaziatura"/>
+        <w:spacing w:after="61"/>
         <w:rPr>
           <w:sz w:val="24"/>
           <w:szCs w:val="24"/>
@@ -5124,6 +4507,294 @@
         </w:drawing>
       </w:r>
     </w:p>
+    <w:p>
+      <w:pPr>
+        <w:pStyle w:val="Nessunaspaziatura"/>
+        <w:spacing w:after="61"/>
+        <w:rPr>
+          <w:sz w:val="24"/>
+          <w:szCs w:val="24"/>
+          <w:lang w:val="it-IT"/>
+        </w:rPr>
+      </w:pPr>
+    </w:p>
+    <w:p>
+      <w:pPr>
+        <w:pStyle w:val="Nessunaspaziatura"/>
+        <w:spacing w:after="61"/>
+        <w:rPr>
+          <w:sz w:val="24"/>
+          <w:szCs w:val="24"/>
+          <w:lang w:val="it-IT"/>
+        </w:rPr>
+      </w:pPr>
+    </w:p>
+    <w:p>
+      <w:pPr>
+        <w:pStyle w:val="Nessunaspaziatura"/>
+        <w:spacing w:after="61"/>
+        <w:rPr>
+          <w:sz w:val="24"/>
+          <w:szCs w:val="24"/>
+          <w:lang w:val="it-IT"/>
+        </w:rPr>
+      </w:pPr>
+    </w:p>
+    <w:p>
+      <w:pPr>
+        <w:pStyle w:val="Nessunaspaziatura"/>
+        <w:spacing w:after="61"/>
+        <w:rPr>
+          <w:color w:val="auto"/>
+          <w:sz w:val="24"/>
+          <w:szCs w:val="24"/>
+          <w:lang w:val="it-IT"/>
+        </w:rPr>
+      </w:pPr>
+      <w:r>
+        <w:rPr>
+          <w:color w:val="auto"/>
+          <w:sz w:val="24"/>
+          <w:szCs w:val="24"/>
+          <w:lang w:val="it-IT"/>
+        </w:rPr>
+        <w:lastRenderedPageBreak/>
+        <w:t>Oppure</w:t>
+      </w:r>
+      <w:r>
+        <w:rPr>
+          <w:color w:val="auto"/>
+          <w:sz w:val="24"/>
+          <w:szCs w:val="24"/>
+          <w:lang w:val="it-IT"/>
+        </w:rPr>
+        <w:t xml:space="preserve"> autenticarsi con le seguenti credenziali</w:t>
+      </w:r>
+    </w:p>
+    <w:p>
+      <w:pPr>
+        <w:pStyle w:val="Nessunaspaziatura"/>
+        <w:spacing w:after="61"/>
+        <w:rPr>
+          <w:color w:val="auto"/>
+          <w:lang w:val="it-IT"/>
+        </w:rPr>
+      </w:pPr>
+    </w:p>
+    <w:tbl>
+      <w:tblPr>
+        <w:tblStyle w:val="Tabellagriglia5scura-colore1"/>
+        <w:tblW w:w="8926" w:type="dxa"/>
+        <w:tblLayout w:type="fixed"/>
+        <w:tblLook w:val="0400" w:firstRow="0" w:lastRow="0" w:firstColumn="0" w:lastColumn="0" w:noHBand="0" w:noVBand="1"/>
+      </w:tblPr>
+      <w:tblGrid>
+        <w:gridCol w:w="4390"/>
+        <w:gridCol w:w="4536"/>
+      </w:tblGrid>
+      <w:tr>
+        <w:trPr>
+          <w:cnfStyle w:val="000000100000" w:firstRow="0" w:lastRow="0" w:firstColumn="0" w:lastColumn="0" w:oddVBand="0" w:evenVBand="0" w:oddHBand="1" w:evenHBand="0" w:firstRowFirstColumn="0" w:firstRowLastColumn="0" w:lastRowFirstColumn="0" w:lastRowLastColumn="0"/>
+          <w:trHeight w:val="570"/>
+        </w:trPr>
+        <w:tc>
+          <w:tcPr>
+            <w:tcW w:w="4390" w:type="dxa"/>
+            <w:shd w:val="clear" w:color="auto" w:fill="0070C0"/>
+            <w:vAlign w:val="center"/>
+          </w:tcPr>
+          <w:p>
+            <w:pPr>
+              <w:pStyle w:val="Gpstesto"/>
+              <w:spacing w:after="61" w:line="240" w:lineRule="auto"/>
+              <w:jc w:val="center"/>
+              <w:rPr>
+                <w:b/>
+                <w:bCs/>
+                <w:color w:val="FFFFFF" w:themeColor="background1"/>
+                <w:szCs w:val="24"/>
+              </w:rPr>
+            </w:pPr>
+            <w:r>
+              <w:rPr>
+                <w:b/>
+                <w:bCs/>
+                <w:color w:val="FFFFFF" w:themeColor="background1"/>
+              </w:rPr>
+              <w:t>E-mail</w:t>
+            </w:r>
+          </w:p>
+        </w:tc>
+        <w:tc>
+          <w:tcPr>
+            <w:tcW w:w="4536" w:type="dxa"/>
+            <w:shd w:val="clear" w:color="auto" w:fill="0070C0"/>
+            <w:vAlign w:val="center"/>
+          </w:tcPr>
+          <w:p>
+            <w:pPr>
+              <w:pStyle w:val="Gpstesto"/>
+              <w:spacing w:after="61" w:line="240" w:lineRule="auto"/>
+              <w:rPr>
+                <w:color w:val="FFFFFF" w:themeColor="background1"/>
+                <w:szCs w:val="24"/>
+              </w:rPr>
+            </w:pPr>
+            <w:r>
+              <w:rPr>
+                <w:b/>
+                <w:color w:val="FFFFFF" w:themeColor="background1"/>
+                <w:szCs w:val="24"/>
+              </w:rPr>
+              <w:t>Password</w:t>
+            </w:r>
+          </w:p>
+        </w:tc>
+      </w:tr>
+      <w:tr>
+        <w:trPr>
+          <w:trHeight w:val="570"/>
+        </w:trPr>
+        <w:tc>
+          <w:tcPr>
+            <w:tcW w:w="4390" w:type="dxa"/>
+            <w:shd w:val="clear" w:color="auto" w:fill="DFEEF2" w:themeFill="accent4" w:themeFillTint="33"/>
+            <w:vAlign w:val="center"/>
+          </w:tcPr>
+          <w:p>
+            <w:pPr>
+              <w:pStyle w:val="Gpstesto"/>
+              <w:spacing w:after="61" w:line="240" w:lineRule="auto"/>
+              <w:jc w:val="center"/>
+              <w:rPr>
+                <w:szCs w:val="24"/>
+                <w:lang w:val="en-US"/>
+              </w:rPr>
+            </w:pPr>
+            <w:r>
+              <w:rPr>
+                <w:szCs w:val="24"/>
+                <w:lang w:val="en-US"/>
+              </w:rPr>
+              <w:t>e.merola</w:t>
+            </w:r>
+            <w:r>
+              <w:rPr>
+                <w:szCs w:val="24"/>
+                <w:lang w:val="en-US"/>
+              </w:rPr>
+              <w:t>@studenti.unicampania.it</w:t>
+            </w:r>
+          </w:p>
+        </w:tc>
+        <w:tc>
+          <w:tcPr>
+            <w:tcW w:w="4536" w:type="dxa"/>
+            <w:shd w:val="clear" w:color="auto" w:fill="DFEEF2" w:themeFill="accent4" w:themeFillTint="33"/>
+            <w:vAlign w:val="center"/>
+          </w:tcPr>
+          <w:p>
+            <w:pPr>
+              <w:pStyle w:val="Gpstesto"/>
+              <w:spacing w:after="61" w:line="240" w:lineRule="auto"/>
+              <w:jc w:val="center"/>
+              <w:rPr>
+                <w:sz w:val="22"/>
+              </w:rPr>
+            </w:pPr>
+            <w:r>
+              <w:rPr>
+                <w:sz w:val="22"/>
+              </w:rPr>
+              <w:t>M</w:t>
+            </w:r>
+            <w:r>
+              <w:rPr>
+                <w:sz w:val="22"/>
+              </w:rPr>
+              <w:t>12345678</w:t>
+            </w:r>
+          </w:p>
+        </w:tc>
+      </w:tr>
+    </w:tbl>
+    <w:p>
+      <w:pPr>
+        <w:pStyle w:val="Nessunaspaziatura"/>
+        <w:spacing w:after="61"/>
+        <w:rPr>
+          <w:color w:val="auto"/>
+          <w:lang w:val="it-IT"/>
+        </w:rPr>
+      </w:pPr>
+      <w:bookmarkStart w:id="12" w:name="_GoBack"/>
+      <w:bookmarkEnd w:id="12"/>
+    </w:p>
+    <w:p>
+      <w:pPr>
+        <w:pStyle w:val="Nessunaspaziatura"/>
+        <w:spacing w:after="61"/>
+        <w:rPr>
+          <w:color w:val="auto"/>
+          <w:sz w:val="24"/>
+          <w:szCs w:val="24"/>
+          <w:lang w:val="it-IT"/>
+        </w:rPr>
+      </w:pPr>
+      <w:r>
+        <w:rPr>
+          <w:noProof/>
+        </w:rPr>
+        <w:drawing>
+          <wp:inline distT="0" distB="0" distL="0" distR="0" wp14:anchorId="16984954" wp14:editId="329B8D1C">
+            <wp:extent cx="5760085" cy="2653665"/>
+            <wp:effectExtent l="0" t="0" r="0" b="0"/>
+            <wp:docPr id="6" name="Immagine 6"/>
+            <wp:cNvGraphicFramePr>
+              <a:graphicFrameLocks xmlns:a="http://schemas.openxmlformats.org/drawingml/2006/main" noChangeAspect="1"/>
+            </wp:cNvGraphicFramePr>
+            <a:graphic xmlns:a="http://schemas.openxmlformats.org/drawingml/2006/main">
+              <a:graphicData uri="http://schemas.openxmlformats.org/drawingml/2006/picture">
+                <pic:pic xmlns:pic="http://schemas.openxmlformats.org/drawingml/2006/picture">
+                  <pic:nvPicPr>
+                    <pic:cNvPr id="0" name="Picture 12"/>
+                    <pic:cNvPicPr>
+                      <a:picLocks noChangeAspect="1" noChangeArrowheads="1"/>
+                    </pic:cNvPicPr>
+                  </pic:nvPicPr>
+                  <pic:blipFill>
+                    <a:blip r:embed="rId20">
+                      <a:extLst>
+                        <a:ext uri="{28A0092B-C50C-407E-A947-70E740481C1C}">
+                          <a14:useLocalDpi xmlns:a14="http://schemas.microsoft.com/office/drawing/2010/main" val="0"/>
+                        </a:ext>
+                      </a:extLst>
+                    </a:blip>
+                    <a:srcRect/>
+                    <a:stretch>
+                      <a:fillRect/>
+                    </a:stretch>
+                  </pic:blipFill>
+                  <pic:spPr bwMode="auto">
+                    <a:xfrm>
+                      <a:off x="0" y="0"/>
+                      <a:ext cx="5760085" cy="2653665"/>
+                    </a:xfrm>
+                    <a:prstGeom prst="rect">
+                      <a:avLst/>
+                    </a:prstGeom>
+                    <a:noFill/>
+                    <a:ln>
+                      <a:noFill/>
+                    </a:ln>
+                  </pic:spPr>
+                </pic:pic>
+              </a:graphicData>
+            </a:graphic>
+          </wp:inline>
+        </w:drawing>
+      </w:r>
+    </w:p>
     <w:sectPr>
       <w:pgSz w:w="11907" w:h="16839" w:code="1"/>
       <w:pgMar w:top="1148" w:right="1418" w:bottom="1148" w:left="1418" w:header="709" w:footer="709" w:gutter="0"/>
@@ -5180,6 +4851,7 @@
         <w:color w:val="1F4E79"/>
         <w:sz w:val="18"/>
         <w:szCs w:val="18"/>
+        <w:lang w:val="it-IT"/>
       </w:rPr>
       <w:t>MI – M</w:t>
     </w:r>
@@ -5188,6 +4860,7 @@
         <w:color w:val="1F4E79"/>
         <w:sz w:val="18"/>
         <w:szCs w:val="18"/>
+        <w:lang w:val="it-IT"/>
       </w:rPr>
       <w:t>ANUALE</w:t>
     </w:r>
@@ -5196,6 +4869,7 @@
         <w:color w:val="1F4E79"/>
         <w:sz w:val="18"/>
         <w:szCs w:val="18"/>
+        <w:lang w:val="it-IT"/>
       </w:rPr>
       <w:t xml:space="preserve"> </w:t>
     </w:r>
@@ -5204,6 +4878,7 @@
         <w:color w:val="1F4E79"/>
         <w:sz w:val="18"/>
         <w:szCs w:val="18"/>
+        <w:lang w:val="it-IT"/>
       </w:rPr>
       <w:t>DI</w:t>
     </w:r>
@@ -5212,6 +4887,7 @@
         <w:color w:val="1F4E79"/>
         <w:sz w:val="18"/>
         <w:szCs w:val="18"/>
+        <w:lang w:val="it-IT"/>
       </w:rPr>
       <w:t xml:space="preserve"> I</w:t>
     </w:r>
@@ -5220,6 +4896,7 @@
         <w:color w:val="1F4E79"/>
         <w:sz w:val="18"/>
         <w:szCs w:val="18"/>
+        <w:lang w:val="it-IT"/>
       </w:rPr>
       <w:t>NSTALLAZIONE</w:t>
     </w:r>
@@ -5229,6 +4906,7 @@
         <w:spacing w:val="60"/>
         <w:sz w:val="16"/>
         <w:szCs w:val="16"/>
+        <w:lang w:val="it-IT"/>
       </w:rPr>
       <w:tab/>
     </w:r>
@@ -5238,6 +4916,7 @@
         <w:spacing w:val="60"/>
         <w:sz w:val="16"/>
         <w:szCs w:val="16"/>
+        <w:lang w:val="it-IT"/>
       </w:rPr>
       <w:tab/>
     </w:r>
@@ -5247,6 +4926,7 @@
         <w:spacing w:val="60"/>
         <w:sz w:val="16"/>
         <w:szCs w:val="16"/>
+        <w:lang w:val="it-IT"/>
       </w:rPr>
       <w:tab/>
     </w:r>
@@ -5256,6 +4936,7 @@
         <w:spacing w:val="60"/>
         <w:sz w:val="16"/>
         <w:szCs w:val="16"/>
+        <w:lang w:val="it-IT"/>
       </w:rPr>
       <w:t>Pag.</w:t>
     </w:r>
@@ -5264,6 +4945,7 @@
         <w:color w:val="1F4E79"/>
         <w:sz w:val="16"/>
         <w:szCs w:val="16"/>
+        <w:lang w:val="it-IT"/>
       </w:rPr>
       <w:t xml:space="preserve"> </w:t>
     </w:r>
@@ -5280,6 +4962,7 @@
         <w:color w:val="1F4E79"/>
         <w:sz w:val="16"/>
         <w:szCs w:val="16"/>
+        <w:lang w:val="it-IT"/>
       </w:rPr>
       <w:instrText>PAGE   \* MERGEFORMAT</w:instrText>
     </w:r>
@@ -6974,6 +6657,119 @@
     </w:lvl>
   </w:abstractNum>
   <w:abstractNum w:abstractNumId="11" w15:restartNumberingAfterBreak="0">
+    <w:nsid w:val="14040A44"/>
+    <w:multiLevelType w:val="hybridMultilevel"/>
+    <w:tmpl w:val="10BAF43C"/>
+    <w:lvl w:ilvl="0" w:tplc="04100001">
+      <w:start w:val="1"/>
+      <w:numFmt w:val="bullet"/>
+      <w:lvlText w:val=""/>
+      <w:lvlJc w:val="left"/>
+      <w:pPr>
+        <w:ind w:left="1080" w:hanging="360"/>
+      </w:pPr>
+      <w:rPr>
+        <w:rFonts w:ascii="Symbol" w:hAnsi="Symbol" w:hint="default"/>
+      </w:rPr>
+    </w:lvl>
+    <w:lvl w:ilvl="1" w:tplc="04100003" w:tentative="1">
+      <w:start w:val="1"/>
+      <w:numFmt w:val="bullet"/>
+      <w:lvlText w:val="o"/>
+      <w:lvlJc w:val="left"/>
+      <w:pPr>
+        <w:ind w:left="1800" w:hanging="360"/>
+      </w:pPr>
+      <w:rPr>
+        <w:rFonts w:ascii="Courier New" w:hAnsi="Courier New" w:cs="Courier New" w:hint="default"/>
+      </w:rPr>
+    </w:lvl>
+    <w:lvl w:ilvl="2" w:tplc="04100005" w:tentative="1">
+      <w:start w:val="1"/>
+      <w:numFmt w:val="bullet"/>
+      <w:lvlText w:val=""/>
+      <w:lvlJc w:val="left"/>
+      <w:pPr>
+        <w:ind w:left="2520" w:hanging="360"/>
+      </w:pPr>
+      <w:rPr>
+        <w:rFonts w:ascii="Wingdings" w:hAnsi="Wingdings" w:hint="default"/>
+      </w:rPr>
+    </w:lvl>
+    <w:lvl w:ilvl="3" w:tplc="04100001" w:tentative="1">
+      <w:start w:val="1"/>
+      <w:numFmt w:val="bullet"/>
+      <w:lvlText w:val=""/>
+      <w:lvlJc w:val="left"/>
+      <w:pPr>
+        <w:ind w:left="3240" w:hanging="360"/>
+      </w:pPr>
+      <w:rPr>
+        <w:rFonts w:ascii="Symbol" w:hAnsi="Symbol" w:hint="default"/>
+      </w:rPr>
+    </w:lvl>
+    <w:lvl w:ilvl="4" w:tplc="04100003" w:tentative="1">
+      <w:start w:val="1"/>
+      <w:numFmt w:val="bullet"/>
+      <w:lvlText w:val="o"/>
+      <w:lvlJc w:val="left"/>
+      <w:pPr>
+        <w:ind w:left="3960" w:hanging="360"/>
+      </w:pPr>
+      <w:rPr>
+        <w:rFonts w:ascii="Courier New" w:hAnsi="Courier New" w:cs="Courier New" w:hint="default"/>
+      </w:rPr>
+    </w:lvl>
+    <w:lvl w:ilvl="5" w:tplc="04100005" w:tentative="1">
+      <w:start w:val="1"/>
+      <w:numFmt w:val="bullet"/>
+      <w:lvlText w:val=""/>
+      <w:lvlJc w:val="left"/>
+      <w:pPr>
+        <w:ind w:left="4680" w:hanging="360"/>
+      </w:pPr>
+      <w:rPr>
+        <w:rFonts w:ascii="Wingdings" w:hAnsi="Wingdings" w:hint="default"/>
+      </w:rPr>
+    </w:lvl>
+    <w:lvl w:ilvl="6" w:tplc="04100001" w:tentative="1">
+      <w:start w:val="1"/>
+      <w:numFmt w:val="bullet"/>
+      <w:lvlText w:val=""/>
+      <w:lvlJc w:val="left"/>
+      <w:pPr>
+        <w:ind w:left="5400" w:hanging="360"/>
+      </w:pPr>
+      <w:rPr>
+        <w:rFonts w:ascii="Symbol" w:hAnsi="Symbol" w:hint="default"/>
+      </w:rPr>
+    </w:lvl>
+    <w:lvl w:ilvl="7" w:tplc="04100003" w:tentative="1">
+      <w:start w:val="1"/>
+      <w:numFmt w:val="bullet"/>
+      <w:lvlText w:val="o"/>
+      <w:lvlJc w:val="left"/>
+      <w:pPr>
+        <w:ind w:left="6120" w:hanging="360"/>
+      </w:pPr>
+      <w:rPr>
+        <w:rFonts w:ascii="Courier New" w:hAnsi="Courier New" w:cs="Courier New" w:hint="default"/>
+      </w:rPr>
+    </w:lvl>
+    <w:lvl w:ilvl="8" w:tplc="04100005" w:tentative="1">
+      <w:start w:val="1"/>
+      <w:numFmt w:val="bullet"/>
+      <w:lvlText w:val=""/>
+      <w:lvlJc w:val="left"/>
+      <w:pPr>
+        <w:ind w:left="6840" w:hanging="360"/>
+      </w:pPr>
+      <w:rPr>
+        <w:rFonts w:ascii="Wingdings" w:hAnsi="Wingdings" w:hint="default"/>
+      </w:rPr>
+    </w:lvl>
+  </w:abstractNum>
+  <w:abstractNum w:abstractNumId="12" w15:restartNumberingAfterBreak="0">
     <w:nsid w:val="18CF70D2"/>
     <w:multiLevelType w:val="hybridMultilevel"/>
     <w:tmpl w:val="E44833E4"/>
@@ -7086,7 +6882,7 @@
       </w:rPr>
     </w:lvl>
   </w:abstractNum>
-  <w:abstractNum w:abstractNumId="12" w15:restartNumberingAfterBreak="0">
+  <w:abstractNum w:abstractNumId="13" w15:restartNumberingAfterBreak="0">
     <w:nsid w:val="1D835B5A"/>
     <w:multiLevelType w:val="hybridMultilevel"/>
     <w:tmpl w:val="1C0C43EA"/>
@@ -7199,7 +6995,7 @@
       </w:rPr>
     </w:lvl>
   </w:abstractNum>
-  <w:abstractNum w:abstractNumId="13" w15:restartNumberingAfterBreak="0">
+  <w:abstractNum w:abstractNumId="14" w15:restartNumberingAfterBreak="0">
     <w:nsid w:val="1FDD09E9"/>
     <w:multiLevelType w:val="hybridMultilevel"/>
     <w:tmpl w:val="B0A89962"/>
@@ -7312,7 +7108,7 @@
       </w:rPr>
     </w:lvl>
   </w:abstractNum>
-  <w:abstractNum w:abstractNumId="14" w15:restartNumberingAfterBreak="0">
+  <w:abstractNum w:abstractNumId="15" w15:restartNumberingAfterBreak="0">
     <w:nsid w:val="20E6487A"/>
     <w:multiLevelType w:val="hybridMultilevel"/>
     <w:tmpl w:val="5B649F14"/>
@@ -7425,7 +7221,7 @@
       </w:rPr>
     </w:lvl>
   </w:abstractNum>
-  <w:abstractNum w:abstractNumId="15" w15:restartNumberingAfterBreak="0">
+  <w:abstractNum w:abstractNumId="16" w15:restartNumberingAfterBreak="0">
     <w:nsid w:val="22346F61"/>
     <w:multiLevelType w:val="hybridMultilevel"/>
     <w:tmpl w:val="6C5A48A8"/>
@@ -7538,7 +7334,7 @@
       </w:rPr>
     </w:lvl>
   </w:abstractNum>
-  <w:abstractNum w:abstractNumId="16" w15:restartNumberingAfterBreak="0">
+  <w:abstractNum w:abstractNumId="17" w15:restartNumberingAfterBreak="0">
     <w:nsid w:val="2306432B"/>
     <w:multiLevelType w:val="hybridMultilevel"/>
     <w:tmpl w:val="1A847FC6"/>
@@ -7651,7 +7447,120 @@
       </w:rPr>
     </w:lvl>
   </w:abstractNum>
-  <w:abstractNum w:abstractNumId="17" w15:restartNumberingAfterBreak="0">
+  <w:abstractNum w:abstractNumId="18" w15:restartNumberingAfterBreak="0">
+    <w:nsid w:val="26F119DF"/>
+    <w:multiLevelType w:val="hybridMultilevel"/>
+    <w:tmpl w:val="88906614"/>
+    <w:lvl w:ilvl="0" w:tplc="04100001">
+      <w:start w:val="1"/>
+      <w:numFmt w:val="bullet"/>
+      <w:lvlText w:val=""/>
+      <w:lvlJc w:val="left"/>
+      <w:pPr>
+        <w:ind w:left="1440" w:hanging="360"/>
+      </w:pPr>
+      <w:rPr>
+        <w:rFonts w:ascii="Symbol" w:hAnsi="Symbol" w:hint="default"/>
+      </w:rPr>
+    </w:lvl>
+    <w:lvl w:ilvl="1" w:tplc="04100003" w:tentative="1">
+      <w:start w:val="1"/>
+      <w:numFmt w:val="bullet"/>
+      <w:lvlText w:val="o"/>
+      <w:lvlJc w:val="left"/>
+      <w:pPr>
+        <w:ind w:left="2160" w:hanging="360"/>
+      </w:pPr>
+      <w:rPr>
+        <w:rFonts w:ascii="Courier New" w:hAnsi="Courier New" w:cs="Courier New" w:hint="default"/>
+      </w:rPr>
+    </w:lvl>
+    <w:lvl w:ilvl="2" w:tplc="04100005" w:tentative="1">
+      <w:start w:val="1"/>
+      <w:numFmt w:val="bullet"/>
+      <w:lvlText w:val=""/>
+      <w:lvlJc w:val="left"/>
+      <w:pPr>
+        <w:ind w:left="2880" w:hanging="360"/>
+      </w:pPr>
+      <w:rPr>
+        <w:rFonts w:ascii="Wingdings" w:hAnsi="Wingdings" w:hint="default"/>
+      </w:rPr>
+    </w:lvl>
+    <w:lvl w:ilvl="3" w:tplc="04100001" w:tentative="1">
+      <w:start w:val="1"/>
+      <w:numFmt w:val="bullet"/>
+      <w:lvlText w:val=""/>
+      <w:lvlJc w:val="left"/>
+      <w:pPr>
+        <w:ind w:left="3600" w:hanging="360"/>
+      </w:pPr>
+      <w:rPr>
+        <w:rFonts w:ascii="Symbol" w:hAnsi="Symbol" w:hint="default"/>
+      </w:rPr>
+    </w:lvl>
+    <w:lvl w:ilvl="4" w:tplc="04100003" w:tentative="1">
+      <w:start w:val="1"/>
+      <w:numFmt w:val="bullet"/>
+      <w:lvlText w:val="o"/>
+      <w:lvlJc w:val="left"/>
+      <w:pPr>
+        <w:ind w:left="4320" w:hanging="360"/>
+      </w:pPr>
+      <w:rPr>
+        <w:rFonts w:ascii="Courier New" w:hAnsi="Courier New" w:cs="Courier New" w:hint="default"/>
+      </w:rPr>
+    </w:lvl>
+    <w:lvl w:ilvl="5" w:tplc="04100005" w:tentative="1">
+      <w:start w:val="1"/>
+      <w:numFmt w:val="bullet"/>
+      <w:lvlText w:val=""/>
+      <w:lvlJc w:val="left"/>
+      <w:pPr>
+        <w:ind w:left="5040" w:hanging="360"/>
+      </w:pPr>
+      <w:rPr>
+        <w:rFonts w:ascii="Wingdings" w:hAnsi="Wingdings" w:hint="default"/>
+      </w:rPr>
+    </w:lvl>
+    <w:lvl w:ilvl="6" w:tplc="04100001" w:tentative="1">
+      <w:start w:val="1"/>
+      <w:numFmt w:val="bullet"/>
+      <w:lvlText w:val=""/>
+      <w:lvlJc w:val="left"/>
+      <w:pPr>
+        <w:ind w:left="5760" w:hanging="360"/>
+      </w:pPr>
+      <w:rPr>
+        <w:rFonts w:ascii="Symbol" w:hAnsi="Symbol" w:hint="default"/>
+      </w:rPr>
+    </w:lvl>
+    <w:lvl w:ilvl="7" w:tplc="04100003" w:tentative="1">
+      <w:start w:val="1"/>
+      <w:numFmt w:val="bullet"/>
+      <w:lvlText w:val="o"/>
+      <w:lvlJc w:val="left"/>
+      <w:pPr>
+        <w:ind w:left="6480" w:hanging="360"/>
+      </w:pPr>
+      <w:rPr>
+        <w:rFonts w:ascii="Courier New" w:hAnsi="Courier New" w:cs="Courier New" w:hint="default"/>
+      </w:rPr>
+    </w:lvl>
+    <w:lvl w:ilvl="8" w:tplc="04100005" w:tentative="1">
+      <w:start w:val="1"/>
+      <w:numFmt w:val="bullet"/>
+      <w:lvlText w:val=""/>
+      <w:lvlJc w:val="left"/>
+      <w:pPr>
+        <w:ind w:left="7200" w:hanging="360"/>
+      </w:pPr>
+      <w:rPr>
+        <w:rFonts w:ascii="Wingdings" w:hAnsi="Wingdings" w:hint="default"/>
+      </w:rPr>
+    </w:lvl>
+  </w:abstractNum>
+  <w:abstractNum w:abstractNumId="19" w15:restartNumberingAfterBreak="0">
     <w:nsid w:val="2D98689B"/>
     <w:multiLevelType w:val="hybridMultilevel"/>
     <w:tmpl w:val="3076A67E"/>
@@ -7740,7 +7649,7 @@
       </w:pPr>
     </w:lvl>
   </w:abstractNum>
-  <w:abstractNum w:abstractNumId="18" w15:restartNumberingAfterBreak="0">
+  <w:abstractNum w:abstractNumId="20" w15:restartNumberingAfterBreak="0">
     <w:nsid w:val="30335EE7"/>
     <w:multiLevelType w:val="hybridMultilevel"/>
     <w:tmpl w:val="2AD6C1D4"/>
@@ -7853,7 +7762,7 @@
       </w:rPr>
     </w:lvl>
   </w:abstractNum>
-  <w:abstractNum w:abstractNumId="19" w15:restartNumberingAfterBreak="0">
+  <w:abstractNum w:abstractNumId="21" w15:restartNumberingAfterBreak="0">
     <w:nsid w:val="36326989"/>
     <w:multiLevelType w:val="hybridMultilevel"/>
     <w:tmpl w:val="EB98AAC4"/>
@@ -7966,7 +7875,7 @@
       </w:rPr>
     </w:lvl>
   </w:abstractNum>
-  <w:abstractNum w:abstractNumId="20" w15:restartNumberingAfterBreak="0">
+  <w:abstractNum w:abstractNumId="22" w15:restartNumberingAfterBreak="0">
     <w:nsid w:val="3FFD0EC5"/>
     <w:multiLevelType w:val="hybridMultilevel"/>
     <w:tmpl w:val="AC444706"/>
@@ -8079,7 +7988,7 @@
       </w:rPr>
     </w:lvl>
   </w:abstractNum>
-  <w:abstractNum w:abstractNumId="21" w15:restartNumberingAfterBreak="0">
+  <w:abstractNum w:abstractNumId="23" w15:restartNumberingAfterBreak="0">
     <w:nsid w:val="428825EA"/>
     <w:multiLevelType w:val="hybridMultilevel"/>
     <w:tmpl w:val="8BBE73E6"/>
@@ -8193,11 +8102,11 @@
       </w:rPr>
     </w:lvl>
   </w:abstractNum>
-  <w:abstractNum w:abstractNumId="22" w15:restartNumberingAfterBreak="0">
+  <w:abstractNum w:abstractNumId="24" w15:restartNumberingAfterBreak="0">
     <w:nsid w:val="4AE56C24"/>
-    <w:multiLevelType w:val="hybridMultilevel"/>
-    <w:tmpl w:val="C8B68AA6"/>
-    <w:lvl w:ilvl="0" w:tplc="7FFA4152">
+    <w:multiLevelType w:val="multilevel"/>
+    <w:tmpl w:val="1DA6DEE0"/>
+    <w:lvl w:ilvl="0">
       <w:start w:val="1"/>
       <w:numFmt w:val="upperRoman"/>
       <w:pStyle w:val="Sommario1"/>
@@ -8210,80 +8119,112 @@
         <w:rFonts w:hint="default"/>
       </w:rPr>
     </w:lvl>
-    <w:lvl w:ilvl="1" w:tplc="04090019" w:tentative="1">
-      <w:start w:val="1"/>
-      <w:numFmt w:val="lowerLetter"/>
-      <w:lvlText w:val="%2."/>
-      <w:lvlJc w:val="left"/>
-      <w:pPr>
-        <w:ind w:left="1440" w:hanging="360"/>
-      </w:pPr>
-    </w:lvl>
-    <w:lvl w:ilvl="2" w:tplc="0409001B" w:tentative="1">
-      <w:start w:val="1"/>
-      <w:numFmt w:val="lowerRoman"/>
-      <w:lvlText w:val="%3."/>
-      <w:lvlJc w:val="right"/>
-      <w:pPr>
-        <w:ind w:left="2160" w:hanging="180"/>
-      </w:pPr>
-    </w:lvl>
-    <w:lvl w:ilvl="3" w:tplc="0409000F" w:tentative="1">
-      <w:start w:val="1"/>
+    <w:lvl w:ilvl="1">
+      <w:start w:val="2"/>
       <w:numFmt w:val="decimal"/>
-      <w:lvlText w:val="%4."/>
-      <w:lvlJc w:val="left"/>
-      <w:pPr>
-        <w:ind w:left="2880" w:hanging="360"/>
-      </w:pPr>
-    </w:lvl>
-    <w:lvl w:ilvl="4" w:tplc="04090019" w:tentative="1">
-      <w:start w:val="1"/>
-      <w:numFmt w:val="lowerLetter"/>
-      <w:lvlText w:val="%5."/>
-      <w:lvlJc w:val="left"/>
-      <w:pPr>
-        <w:ind w:left="3600" w:hanging="360"/>
-      </w:pPr>
-    </w:lvl>
-    <w:lvl w:ilvl="5" w:tplc="0409001B" w:tentative="1">
-      <w:start w:val="1"/>
-      <w:numFmt w:val="lowerRoman"/>
-      <w:lvlText w:val="%6."/>
-      <w:lvlJc w:val="right"/>
-      <w:pPr>
-        <w:ind w:left="4320" w:hanging="180"/>
-      </w:pPr>
-    </w:lvl>
-    <w:lvl w:ilvl="6" w:tplc="0409000F" w:tentative="1">
+      <w:isLgl/>
+      <w:lvlText w:val="%1.%2."/>
+      <w:lvlJc w:val="left"/>
+      <w:pPr>
+        <w:ind w:left="720" w:hanging="720"/>
+      </w:pPr>
+      <w:rPr>
+        <w:rFonts w:hint="default"/>
+      </w:rPr>
+    </w:lvl>
+    <w:lvl w:ilvl="2">
       <w:start w:val="1"/>
       <w:numFmt w:val="decimal"/>
-      <w:lvlText w:val="%7."/>
-      <w:lvlJc w:val="left"/>
-      <w:pPr>
-        <w:ind w:left="5040" w:hanging="360"/>
-      </w:pPr>
-    </w:lvl>
-    <w:lvl w:ilvl="7" w:tplc="04090019" w:tentative="1">
-      <w:start w:val="1"/>
-      <w:numFmt w:val="lowerLetter"/>
-      <w:lvlText w:val="%8."/>
-      <w:lvlJc w:val="left"/>
-      <w:pPr>
-        <w:ind w:left="5760" w:hanging="360"/>
-      </w:pPr>
-    </w:lvl>
-    <w:lvl w:ilvl="8" w:tplc="0409001B" w:tentative="1">
-      <w:start w:val="1"/>
-      <w:numFmt w:val="lowerRoman"/>
-      <w:lvlText w:val="%9."/>
-      <w:lvlJc w:val="right"/>
-      <w:pPr>
-        <w:ind w:left="6480" w:hanging="180"/>
-      </w:pPr>
+      <w:isLgl/>
+      <w:lvlText w:val="%1.%2.%3."/>
+      <w:lvlJc w:val="left"/>
+      <w:pPr>
+        <w:ind w:left="720" w:hanging="720"/>
+      </w:pPr>
+      <w:rPr>
+        <w:rFonts w:hint="default"/>
+      </w:rPr>
+    </w:lvl>
+    <w:lvl w:ilvl="3">
+      <w:start w:val="1"/>
+      <w:numFmt w:val="decimal"/>
+      <w:isLgl/>
+      <w:lvlText w:val="%1.%2.%3.%4."/>
+      <w:lvlJc w:val="left"/>
+      <w:pPr>
+        <w:ind w:left="1080" w:hanging="1080"/>
+      </w:pPr>
+      <w:rPr>
+        <w:rFonts w:hint="default"/>
+      </w:rPr>
+    </w:lvl>
+    <w:lvl w:ilvl="4">
+      <w:start w:val="1"/>
+      <w:numFmt w:val="decimal"/>
+      <w:isLgl/>
+      <w:lvlText w:val="%1.%2.%3.%4.%5."/>
+      <w:lvlJc w:val="left"/>
+      <w:pPr>
+        <w:ind w:left="1080" w:hanging="1080"/>
+      </w:pPr>
+      <w:rPr>
+        <w:rFonts w:hint="default"/>
+      </w:rPr>
+    </w:lvl>
+    <w:lvl w:ilvl="5">
+      <w:start w:val="1"/>
+      <w:numFmt w:val="decimal"/>
+      <w:isLgl/>
+      <w:lvlText w:val="%1.%2.%3.%4.%5.%6."/>
+      <w:lvlJc w:val="left"/>
+      <w:pPr>
+        <w:ind w:left="1440" w:hanging="1440"/>
+      </w:pPr>
+      <w:rPr>
+        <w:rFonts w:hint="default"/>
+      </w:rPr>
+    </w:lvl>
+    <w:lvl w:ilvl="6">
+      <w:start w:val="1"/>
+      <w:numFmt w:val="decimal"/>
+      <w:isLgl/>
+      <w:lvlText w:val="%1.%2.%3.%4.%5.%6.%7."/>
+      <w:lvlJc w:val="left"/>
+      <w:pPr>
+        <w:ind w:left="1800" w:hanging="1800"/>
+      </w:pPr>
+      <w:rPr>
+        <w:rFonts w:hint="default"/>
+      </w:rPr>
+    </w:lvl>
+    <w:lvl w:ilvl="7">
+      <w:start w:val="1"/>
+      <w:numFmt w:val="decimal"/>
+      <w:isLgl/>
+      <w:lvlText w:val="%1.%2.%3.%4.%5.%6.%7.%8."/>
+      <w:lvlJc w:val="left"/>
+      <w:pPr>
+        <w:ind w:left="1800" w:hanging="1800"/>
+      </w:pPr>
+      <w:rPr>
+        <w:rFonts w:hint="default"/>
+      </w:rPr>
+    </w:lvl>
+    <w:lvl w:ilvl="8">
+      <w:start w:val="1"/>
+      <w:numFmt w:val="decimal"/>
+      <w:isLgl/>
+      <w:lvlText w:val="%1.%2.%3.%4.%5.%6.%7.%8.%9."/>
+      <w:lvlJc w:val="left"/>
+      <w:pPr>
+        <w:ind w:left="2160" w:hanging="2160"/>
+      </w:pPr>
+      <w:rPr>
+        <w:rFonts w:hint="default"/>
+      </w:rPr>
     </w:lvl>
   </w:abstractNum>
-  <w:abstractNum w:abstractNumId="23" w15:restartNumberingAfterBreak="0">
+  <w:abstractNum w:abstractNumId="25" w15:restartNumberingAfterBreak="0">
     <w:nsid w:val="4B1E7034"/>
     <w:multiLevelType w:val="hybridMultilevel"/>
     <w:tmpl w:val="F68A9E48"/>
@@ -8395,7 +8336,120 @@
       </w:rPr>
     </w:lvl>
   </w:abstractNum>
-  <w:abstractNum w:abstractNumId="24" w15:restartNumberingAfterBreak="0">
+  <w:abstractNum w:abstractNumId="26" w15:restartNumberingAfterBreak="0">
+    <w:nsid w:val="4DBF510E"/>
+    <w:multiLevelType w:val="hybridMultilevel"/>
+    <w:tmpl w:val="7E66AFB2"/>
+    <w:lvl w:ilvl="0" w:tplc="04100001">
+      <w:start w:val="1"/>
+      <w:numFmt w:val="bullet"/>
+      <w:lvlText w:val=""/>
+      <w:lvlJc w:val="left"/>
+      <w:pPr>
+        <w:ind w:left="720" w:hanging="360"/>
+      </w:pPr>
+      <w:rPr>
+        <w:rFonts w:ascii="Symbol" w:hAnsi="Symbol" w:hint="default"/>
+      </w:rPr>
+    </w:lvl>
+    <w:lvl w:ilvl="1" w:tplc="04100003" w:tentative="1">
+      <w:start w:val="1"/>
+      <w:numFmt w:val="bullet"/>
+      <w:lvlText w:val="o"/>
+      <w:lvlJc w:val="left"/>
+      <w:pPr>
+        <w:ind w:left="1440" w:hanging="360"/>
+      </w:pPr>
+      <w:rPr>
+        <w:rFonts w:ascii="Courier New" w:hAnsi="Courier New" w:cs="Courier New" w:hint="default"/>
+      </w:rPr>
+    </w:lvl>
+    <w:lvl w:ilvl="2" w:tplc="04100005" w:tentative="1">
+      <w:start w:val="1"/>
+      <w:numFmt w:val="bullet"/>
+      <w:lvlText w:val=""/>
+      <w:lvlJc w:val="left"/>
+      <w:pPr>
+        <w:ind w:left="2160" w:hanging="360"/>
+      </w:pPr>
+      <w:rPr>
+        <w:rFonts w:ascii="Wingdings" w:hAnsi="Wingdings" w:hint="default"/>
+      </w:rPr>
+    </w:lvl>
+    <w:lvl w:ilvl="3" w:tplc="04100001" w:tentative="1">
+      <w:start w:val="1"/>
+      <w:numFmt w:val="bullet"/>
+      <w:lvlText w:val=""/>
+      <w:lvlJc w:val="left"/>
+      <w:pPr>
+        <w:ind w:left="2880" w:hanging="360"/>
+      </w:pPr>
+      <w:rPr>
+        <w:rFonts w:ascii="Symbol" w:hAnsi="Symbol" w:hint="default"/>
+      </w:rPr>
+    </w:lvl>
+    <w:lvl w:ilvl="4" w:tplc="04100003" w:tentative="1">
+      <w:start w:val="1"/>
+      <w:numFmt w:val="bullet"/>
+      <w:lvlText w:val="o"/>
+      <w:lvlJc w:val="left"/>
+      <w:pPr>
+        <w:ind w:left="3600" w:hanging="360"/>
+      </w:pPr>
+      <w:rPr>
+        <w:rFonts w:ascii="Courier New" w:hAnsi="Courier New" w:cs="Courier New" w:hint="default"/>
+      </w:rPr>
+    </w:lvl>
+    <w:lvl w:ilvl="5" w:tplc="04100005" w:tentative="1">
+      <w:start w:val="1"/>
+      <w:numFmt w:val="bullet"/>
+      <w:lvlText w:val=""/>
+      <w:lvlJc w:val="left"/>
+      <w:pPr>
+        <w:ind w:left="4320" w:hanging="360"/>
+      </w:pPr>
+      <w:rPr>
+        <w:rFonts w:ascii="Wingdings" w:hAnsi="Wingdings" w:hint="default"/>
+      </w:rPr>
+    </w:lvl>
+    <w:lvl w:ilvl="6" w:tplc="04100001" w:tentative="1">
+      <w:start w:val="1"/>
+      <w:numFmt w:val="bullet"/>
+      <w:lvlText w:val=""/>
+      <w:lvlJc w:val="left"/>
+      <w:pPr>
+        <w:ind w:left="5040" w:hanging="360"/>
+      </w:pPr>
+      <w:rPr>
+        <w:rFonts w:ascii="Symbol" w:hAnsi="Symbol" w:hint="default"/>
+      </w:rPr>
+    </w:lvl>
+    <w:lvl w:ilvl="7" w:tplc="04100003" w:tentative="1">
+      <w:start w:val="1"/>
+      <w:numFmt w:val="bullet"/>
+      <w:lvlText w:val="o"/>
+      <w:lvlJc w:val="left"/>
+      <w:pPr>
+        <w:ind w:left="5760" w:hanging="360"/>
+      </w:pPr>
+      <w:rPr>
+        <w:rFonts w:ascii="Courier New" w:hAnsi="Courier New" w:cs="Courier New" w:hint="default"/>
+      </w:rPr>
+    </w:lvl>
+    <w:lvl w:ilvl="8" w:tplc="04100005" w:tentative="1">
+      <w:start w:val="1"/>
+      <w:numFmt w:val="bullet"/>
+      <w:lvlText w:val=""/>
+      <w:lvlJc w:val="left"/>
+      <w:pPr>
+        <w:ind w:left="6480" w:hanging="360"/>
+      </w:pPr>
+      <w:rPr>
+        <w:rFonts w:ascii="Wingdings" w:hAnsi="Wingdings" w:hint="default"/>
+      </w:rPr>
+    </w:lvl>
+  </w:abstractNum>
+  <w:abstractNum w:abstractNumId="27" w15:restartNumberingAfterBreak="0">
     <w:nsid w:val="54E1040A"/>
     <w:multiLevelType w:val="hybridMultilevel"/>
     <w:tmpl w:val="52806734"/>
@@ -8508,7 +8562,7 @@
       </w:rPr>
     </w:lvl>
   </w:abstractNum>
-  <w:abstractNum w:abstractNumId="25" w15:restartNumberingAfterBreak="0">
+  <w:abstractNum w:abstractNumId="28" w15:restartNumberingAfterBreak="0">
     <w:nsid w:val="58E21F45"/>
     <w:multiLevelType w:val="hybridMultilevel"/>
     <w:tmpl w:val="AD761442"/>
@@ -8621,7 +8675,7 @@
       </w:rPr>
     </w:lvl>
   </w:abstractNum>
-  <w:abstractNum w:abstractNumId="26" w15:restartNumberingAfterBreak="0">
+  <w:abstractNum w:abstractNumId="29" w15:restartNumberingAfterBreak="0">
     <w:nsid w:val="5A7D2FB7"/>
     <w:multiLevelType w:val="hybridMultilevel"/>
     <w:tmpl w:val="91C008D0"/>
@@ -8734,7 +8788,7 @@
       </w:rPr>
     </w:lvl>
   </w:abstractNum>
-  <w:abstractNum w:abstractNumId="27" w15:restartNumberingAfterBreak="0">
+  <w:abstractNum w:abstractNumId="30" w15:restartNumberingAfterBreak="0">
     <w:nsid w:val="5F451A3C"/>
     <w:multiLevelType w:val="hybridMultilevel"/>
     <w:tmpl w:val="4EBCEBF6"/>
@@ -8847,7 +8901,7 @@
       </w:rPr>
     </w:lvl>
   </w:abstractNum>
-  <w:abstractNum w:abstractNumId="28" w15:restartNumberingAfterBreak="0">
+  <w:abstractNum w:abstractNumId="31" w15:restartNumberingAfterBreak="0">
     <w:nsid w:val="60961472"/>
     <w:multiLevelType w:val="hybridMultilevel"/>
     <w:tmpl w:val="F9CCD280"/>
@@ -8960,7 +9014,7 @@
       </w:rPr>
     </w:lvl>
   </w:abstractNum>
-  <w:abstractNum w:abstractNumId="29" w15:restartNumberingAfterBreak="0">
+  <w:abstractNum w:abstractNumId="32" w15:restartNumberingAfterBreak="0">
     <w:nsid w:val="60C10B7C"/>
     <w:multiLevelType w:val="hybridMultilevel"/>
     <w:tmpl w:val="9A10E4D6"/>
@@ -9052,7 +9106,7 @@
       </w:pPr>
     </w:lvl>
   </w:abstractNum>
-  <w:abstractNum w:abstractNumId="30" w15:restartNumberingAfterBreak="0">
+  <w:abstractNum w:abstractNumId="33" w15:restartNumberingAfterBreak="0">
     <w:nsid w:val="64FE33E4"/>
     <w:multiLevelType w:val="hybridMultilevel"/>
     <w:tmpl w:val="EFE47D48"/>
@@ -9166,7 +9220,7 @@
       </w:rPr>
     </w:lvl>
   </w:abstractNum>
-  <w:abstractNum w:abstractNumId="31" w15:restartNumberingAfterBreak="0">
+  <w:abstractNum w:abstractNumId="34" w15:restartNumberingAfterBreak="0">
     <w:nsid w:val="6603573C"/>
     <w:multiLevelType w:val="hybridMultilevel"/>
     <w:tmpl w:val="DB443B4C"/>
@@ -9280,7 +9334,7 @@
       </w:rPr>
     </w:lvl>
   </w:abstractNum>
-  <w:abstractNum w:abstractNumId="32" w15:restartNumberingAfterBreak="0">
+  <w:abstractNum w:abstractNumId="35" w15:restartNumberingAfterBreak="0">
     <w:nsid w:val="69010A76"/>
     <w:multiLevelType w:val="hybridMultilevel"/>
     <w:tmpl w:val="07AEFEA2"/>
@@ -9392,7 +9446,7 @@
       </w:rPr>
     </w:lvl>
   </w:abstractNum>
-  <w:abstractNum w:abstractNumId="33" w15:restartNumberingAfterBreak="0">
+  <w:abstractNum w:abstractNumId="36" w15:restartNumberingAfterBreak="0">
     <w:nsid w:val="69DA1EC6"/>
     <w:multiLevelType w:val="multilevel"/>
     <w:tmpl w:val="81B6B84C"/>
@@ -9505,7 +9559,7 @@
       </w:rPr>
     </w:lvl>
   </w:abstractNum>
-  <w:abstractNum w:abstractNumId="34" w15:restartNumberingAfterBreak="0">
+  <w:abstractNum w:abstractNumId="37" w15:restartNumberingAfterBreak="0">
     <w:nsid w:val="6B527593"/>
     <w:multiLevelType w:val="hybridMultilevel"/>
     <w:tmpl w:val="A372C840"/>
@@ -9619,7 +9673,7 @@
       </w:rPr>
     </w:lvl>
   </w:abstractNum>
-  <w:abstractNum w:abstractNumId="35" w15:restartNumberingAfterBreak="0">
+  <w:abstractNum w:abstractNumId="38" w15:restartNumberingAfterBreak="0">
     <w:nsid w:val="7047346E"/>
     <w:multiLevelType w:val="hybridMultilevel"/>
     <w:tmpl w:val="F3466304"/>
@@ -9731,7 +9785,7 @@
       </w:rPr>
     </w:lvl>
   </w:abstractNum>
-  <w:abstractNum w:abstractNumId="36" w15:restartNumberingAfterBreak="0">
+  <w:abstractNum w:abstractNumId="39" w15:restartNumberingAfterBreak="0">
     <w:nsid w:val="70E712F1"/>
     <w:multiLevelType w:val="hybridMultilevel"/>
     <w:tmpl w:val="813E86DE"/>
@@ -9817,7 +9871,7 @@
       </w:pPr>
     </w:lvl>
   </w:abstractNum>
-  <w:abstractNum w:abstractNumId="37" w15:restartNumberingAfterBreak="0">
+  <w:abstractNum w:abstractNumId="40" w15:restartNumberingAfterBreak="0">
     <w:nsid w:val="724804B4"/>
     <w:multiLevelType w:val="hybridMultilevel"/>
     <w:tmpl w:val="2CD6688C"/>
@@ -9930,7 +9984,7 @@
       </w:rPr>
     </w:lvl>
   </w:abstractNum>
-  <w:abstractNum w:abstractNumId="38" w15:restartNumberingAfterBreak="0">
+  <w:abstractNum w:abstractNumId="41" w15:restartNumberingAfterBreak="0">
     <w:nsid w:val="72A20A90"/>
     <w:multiLevelType w:val="hybridMultilevel"/>
     <w:tmpl w:val="CB2CF77E"/>
@@ -10043,7 +10097,7 @@
       </w:rPr>
     </w:lvl>
   </w:abstractNum>
-  <w:abstractNum w:abstractNumId="39" w15:restartNumberingAfterBreak="0">
+  <w:abstractNum w:abstractNumId="42" w15:restartNumberingAfterBreak="0">
     <w:nsid w:val="7B8F7A7A"/>
     <w:multiLevelType w:val="hybridMultilevel"/>
     <w:tmpl w:val="EE94292C"/>
@@ -10157,46 +10211,46 @@
     </w:lvl>
   </w:abstractNum>
   <w:num w:numId="1">
-    <w:abstractNumId w:val="22"/>
+    <w:abstractNumId w:val="24"/>
   </w:num>
   <w:num w:numId="2">
-    <w:abstractNumId w:val="12"/>
+    <w:abstractNumId w:val="13"/>
   </w:num>
   <w:num w:numId="3">
-    <w:abstractNumId w:val="17"/>
+    <w:abstractNumId w:val="19"/>
   </w:num>
   <w:num w:numId="4">
+    <w:abstractNumId w:val="28"/>
+  </w:num>
+  <w:num w:numId="5">
     <w:abstractNumId w:val="25"/>
   </w:num>
-  <w:num w:numId="5">
-    <w:abstractNumId w:val="23"/>
-  </w:num>
   <w:num w:numId="6">
-    <w:abstractNumId w:val="11"/>
+    <w:abstractNumId w:val="12"/>
   </w:num>
   <w:num w:numId="7">
     <w:abstractNumId w:val="10"/>
   </w:num>
   <w:num w:numId="8">
+    <w:abstractNumId w:val="32"/>
+  </w:num>
+  <w:num w:numId="9">
     <w:abstractNumId w:val="29"/>
   </w:num>
-  <w:num w:numId="9">
-    <w:abstractNumId w:val="26"/>
-  </w:num>
   <w:num w:numId="10">
-    <w:abstractNumId w:val="27"/>
+    <w:abstractNumId w:val="30"/>
   </w:num>
   <w:num w:numId="11">
-    <w:abstractNumId w:val="28"/>
+    <w:abstractNumId w:val="31"/>
   </w:num>
   <w:num w:numId="12">
-    <w:abstractNumId w:val="20"/>
+    <w:abstractNumId w:val="22"/>
   </w:num>
   <w:num w:numId="13">
     <w:abstractNumId w:val="2"/>
   </w:num>
   <w:num w:numId="14">
-    <w:abstractNumId w:val="16"/>
+    <w:abstractNumId w:val="17"/>
   </w:num>
   <w:num w:numId="15">
     <w:abstractNumId w:val="3"/>
@@ -10205,25 +10259,25 @@
     <w:abstractNumId w:val="5"/>
   </w:num>
   <w:num w:numId="17">
-    <w:abstractNumId w:val="36"/>
+    <w:abstractNumId w:val="39"/>
   </w:num>
   <w:num w:numId="18">
-    <w:abstractNumId w:val="39"/>
+    <w:abstractNumId w:val="42"/>
   </w:num>
   <w:num w:numId="19">
     <w:abstractNumId w:val="4"/>
   </w:num>
   <w:num w:numId="20">
+    <w:abstractNumId w:val="38"/>
+  </w:num>
+  <w:num w:numId="21">
     <w:abstractNumId w:val="35"/>
   </w:num>
-  <w:num w:numId="21">
-    <w:abstractNumId w:val="32"/>
-  </w:num>
   <w:num w:numId="22">
-    <w:abstractNumId w:val="34"/>
+    <w:abstractNumId w:val="37"/>
   </w:num>
   <w:num w:numId="23">
-    <w:abstractNumId w:val="30"/>
+    <w:abstractNumId w:val="33"/>
   </w:num>
   <w:num w:numId="24">
     <w:abstractNumId w:val="8"/>
@@ -10232,40 +10286,40 @@
     <w:abstractNumId w:val="7"/>
   </w:num>
   <w:num w:numId="26">
-    <w:abstractNumId w:val="31"/>
+    <w:abstractNumId w:val="34"/>
   </w:num>
   <w:num w:numId="27">
-    <w:abstractNumId w:val="21"/>
+    <w:abstractNumId w:val="23"/>
   </w:num>
   <w:num w:numId="28">
     <w:abstractNumId w:val="6"/>
   </w:num>
   <w:num w:numId="29">
-    <w:abstractNumId w:val="37"/>
+    <w:abstractNumId w:val="40"/>
   </w:num>
   <w:num w:numId="30">
+    <w:abstractNumId w:val="16"/>
+  </w:num>
+  <w:num w:numId="31">
+    <w:abstractNumId w:val="41"/>
+  </w:num>
+  <w:num w:numId="32">
+    <w:abstractNumId w:val="20"/>
+  </w:num>
+  <w:num w:numId="33">
+    <w:abstractNumId w:val="36"/>
+  </w:num>
+  <w:num w:numId="34">
+    <w:abstractNumId w:val="14"/>
+  </w:num>
+  <w:num w:numId="35">
     <w:abstractNumId w:val="15"/>
   </w:num>
-  <w:num w:numId="31">
-    <w:abstractNumId w:val="38"/>
-  </w:num>
-  <w:num w:numId="32">
-    <w:abstractNumId w:val="18"/>
-  </w:num>
-  <w:num w:numId="33">
-    <w:abstractNumId w:val="33"/>
-  </w:num>
-  <w:num w:numId="34">
-    <w:abstractNumId w:val="13"/>
-  </w:num>
-  <w:num w:numId="35">
-    <w:abstractNumId w:val="14"/>
-  </w:num>
   <w:num w:numId="36">
-    <w:abstractNumId w:val="19"/>
+    <w:abstractNumId w:val="21"/>
   </w:num>
   <w:num w:numId="37">
-    <w:abstractNumId w:val="24"/>
+    <w:abstractNumId w:val="27"/>
   </w:num>
   <w:num w:numId="38">
     <w:abstractNumId w:val="9"/>
@@ -10276,6 +10330,15 @@
   <w:num w:numId="40">
     <w:abstractNumId w:val="1"/>
   </w:num>
+  <w:num w:numId="41">
+    <w:abstractNumId w:val="18"/>
+  </w:num>
+  <w:num w:numId="42">
+    <w:abstractNumId w:val="26"/>
+  </w:num>
+  <w:num w:numId="43">
+    <w:abstractNumId w:val="11"/>
+  </w:num>
 </w:numbering>
 </file>
 
@@ -10295,7 +10358,7 @@
       </w:pPr>
     </w:pPrDefault>
   </w:docDefaults>
-  <w:latentStyles w:defLockedState="0" w:defUIPriority="99" w:defSemiHidden="0" w:defUnhideWhenUsed="0" w:defQFormat="0" w:count="377">
+  <w:latentStyles w:defLockedState="0" w:defUIPriority="99" w:defSemiHidden="0" w:defUnhideWhenUsed="0" w:defQFormat="0" w:count="376">
     <w:lsdException w:name="Normal" w:uiPriority="0" w:qFormat="1"/>
     <w:lsdException w:name="heading 1" w:uiPriority="9" w:qFormat="1"/>
     <w:lsdException w:name="heading 2" w:semiHidden="1" w:uiPriority="9" w:unhideWhenUsed="1" w:qFormat="1"/>
@@ -10672,7 +10735,6 @@
     <w:lsdException w:name="Hashtag" w:semiHidden="1" w:unhideWhenUsed="1"/>
     <w:lsdException w:name="Unresolved Mention" w:semiHidden="1" w:unhideWhenUsed="1"/>
     <w:lsdException w:name="Smart Link" w:semiHidden="1" w:unhideWhenUsed="1"/>
-    <w:lsdException w:name="Smart Link Error" w:semiHidden="1" w:unhideWhenUsed="1"/>
   </w:latentStyles>
   <w:style w:type="paragraph" w:default="1" w:styleId="Normale">
     <w:name w:val="Normal"/>
@@ -11749,7 +11811,7 @@
 </file>
 
 <file path=customXml/itemProps3.xml><?xml version="1.0" encoding="utf-8"?>
-<ds:datastoreItem xmlns:ds="http://schemas.openxmlformats.org/officeDocument/2006/customXml" ds:itemID="{ED116DB8-AAE7-4E10-93C8-C0C72FA54A24}">
+<ds:datastoreItem xmlns:ds="http://schemas.openxmlformats.org/officeDocument/2006/customXml" ds:itemID="{4F530F53-B291-4B07-8F03-501790ED27FD}">
   <ds:schemaRefs>
     <ds:schemaRef ds:uri="http://schemas.openxmlformats.org/officeDocument/2006/bibliography"/>
   </ds:schemaRefs>

</xml_diff>